<commit_message>
Update Learning Journal Exercise 1.4
</commit_message>
<xml_diff>
--- a/python-for-web-developers-learning-journal.docx
+++ b/python-for-web-developers-learning-journal.docx
@@ -2598,16 +2598,7 @@
                 <w:sz w:val="20"/>
                 <w:szCs w:val="20"/>
               </w:rPr>
-              <w:t>Enjoy your stay in</w:t>
-            </w:r>
-            <w:r>
-              <w:rPr>
-                <w:rFonts w:ascii="Roboto" w:eastAsia="Roboto" w:hAnsi="Roboto" w:cs="Roboto"/>
-                <w:color w:val="FFC000"/>
-                <w:sz w:val="20"/>
-                <w:szCs w:val="20"/>
-              </w:rPr>
-              <w:t xml:space="preserve">”, </w:t>
+              <w:t xml:space="preserve">Enjoy your stay in”, </w:t>
             </w:r>
             <w:r>
               <w:rPr>
@@ -3114,6 +3105,53 @@
     </w:p>
     <w:p>
       <w:pPr>
+        <w:ind w:left="720"/>
+        <w:rPr>
+          <w:rFonts w:ascii="Roboto" w:eastAsia="Roboto" w:hAnsi="Roboto" w:cs="Roboto"/>
+          <w:sz w:val="20"/>
+          <w:szCs w:val="20"/>
+        </w:rPr>
+      </w:pPr>
+      <w:r>
+        <w:rPr>
+          <w:rFonts w:ascii="Roboto" w:eastAsia="Roboto" w:hAnsi="Roboto" w:cs="Roboto"/>
+          <w:color w:val="0070C0"/>
+          <w:sz w:val="20"/>
+          <w:szCs w:val="20"/>
+        </w:rPr>
+        <w:lastRenderedPageBreak/>
+        <w:t>It is important in order to store data permanently even if the script gets terminated or the</w:t>
+      </w:r>
+      <w:r>
+        <w:rPr>
+          <w:rFonts w:ascii="Roboto" w:eastAsia="Roboto" w:hAnsi="Roboto" w:cs="Roboto"/>
+          <w:sz w:val="20"/>
+          <w:szCs w:val="20"/>
+        </w:rPr>
+        <w:t xml:space="preserve"> </w:t>
+      </w:r>
+      <w:r>
+        <w:rPr>
+          <w:rFonts w:ascii="Roboto" w:eastAsia="Roboto" w:hAnsi="Roboto" w:cs="Roboto"/>
+          <w:color w:val="0070C0"/>
+          <w:sz w:val="20"/>
+          <w:szCs w:val="20"/>
+        </w:rPr>
+        <w:t>machine gets rebooted. If you didn’t store local files, the user would have to enter all data again after re-running the python script.</w:t>
+      </w:r>
+    </w:p>
+    <w:p>
+      <w:pPr>
+        <w:ind w:left="720"/>
+        <w:rPr>
+          <w:rFonts w:ascii="Roboto" w:eastAsia="Roboto" w:hAnsi="Roboto" w:cs="Roboto"/>
+          <w:sz w:val="20"/>
+          <w:szCs w:val="20"/>
+        </w:rPr>
+      </w:pPr>
+    </w:p>
+    <w:p>
+      <w:pPr>
         <w:numPr>
           <w:ilvl w:val="0"/>
           <w:numId w:val="24"/>
@@ -3163,7 +3201,45 @@
           <w:sz w:val="20"/>
           <w:szCs w:val="20"/>
         </w:rPr>
-        <w:t xml:space="preserve"> method. What are pickles? In which situations would you choose to use pickles and why? </w:t>
+        <w:t xml:space="preserve"> method. What are pickles? In which situations would you choose to use pickles and why?</w:t>
+      </w:r>
+    </w:p>
+    <w:p>
+      <w:pPr>
+        <w:ind w:left="720"/>
+        <w:rPr>
+          <w:rFonts w:ascii="Roboto" w:eastAsia="Roboto" w:hAnsi="Roboto" w:cs="Roboto"/>
+          <w:sz w:val="20"/>
+          <w:szCs w:val="20"/>
+        </w:rPr>
+      </w:pPr>
+    </w:p>
+    <w:p>
+      <w:pPr>
+        <w:ind w:left="720"/>
+        <w:rPr>
+          <w:color w:val="0070C0"/>
+          <w:sz w:val="20"/>
+          <w:szCs w:val="20"/>
+        </w:rPr>
+      </w:pPr>
+      <w:r>
+        <w:rPr>
+          <w:rFonts w:ascii="Roboto" w:eastAsia="Roboto" w:hAnsi="Roboto" w:cs="Roboto"/>
+          <w:color w:val="0070C0"/>
+          <w:sz w:val="20"/>
+          <w:szCs w:val="20"/>
+        </w:rPr>
+        <w:t>Pickles are binary files that can store python data structures as they are, so it is very easy to store python data in a file and retrieve that data later.</w:t>
+      </w:r>
+      <w:r>
+        <w:rPr>
+          <w:rFonts w:ascii="Roboto" w:eastAsia="Roboto" w:hAnsi="Roboto" w:cs="Roboto"/>
+          <w:color w:val="0070C0"/>
+          <w:sz w:val="20"/>
+          <w:szCs w:val="20"/>
+        </w:rPr>
+        <w:t xml:space="preserve"> You use pickles when you want to store python data structures.</w:t>
       </w:r>
     </w:p>
     <w:p>
@@ -3198,6 +3274,115 @@
     </w:p>
     <w:p>
       <w:pPr>
+        <w:ind w:left="720"/>
+        <w:rPr>
+          <w:rFonts w:ascii="Roboto" w:eastAsia="Roboto" w:hAnsi="Roboto" w:cs="Roboto"/>
+          <w:sz w:val="20"/>
+          <w:szCs w:val="20"/>
+        </w:rPr>
+      </w:pPr>
+    </w:p>
+    <w:p>
+      <w:pPr>
+        <w:ind w:left="720"/>
+        <w:rPr>
+          <w:rStyle w:val="HTMLCode"/>
+          <w:rFonts w:eastAsia="Arial"/>
+          <w:b/>
+          <w:bCs/>
+          <w:color w:val="0070C0"/>
+        </w:rPr>
+      </w:pPr>
+      <w:r>
+        <w:rPr>
+          <w:rFonts w:ascii="Roboto" w:eastAsia="Roboto" w:hAnsi="Roboto" w:cs="Roboto"/>
+          <w:color w:val="0070C0"/>
+          <w:sz w:val="20"/>
+          <w:szCs w:val="20"/>
+        </w:rPr>
+        <w:t xml:space="preserve">To get the current working directory: </w:t>
+      </w:r>
+      <w:proofErr w:type="spellStart"/>
+      <w:proofErr w:type="gramStart"/>
+      <w:r>
+        <w:rPr>
+          <w:rStyle w:val="HTMLCode"/>
+          <w:rFonts w:eastAsia="Arial"/>
+          <w:b/>
+          <w:bCs/>
+          <w:color w:val="632423" w:themeColor="accent2" w:themeShade="80"/>
+        </w:rPr>
+        <w:t>os.getcwd</w:t>
+      </w:r>
+      <w:proofErr w:type="spellEnd"/>
+      <w:proofErr w:type="gramEnd"/>
+      <w:r>
+        <w:rPr>
+          <w:rStyle w:val="HTMLCode"/>
+          <w:rFonts w:eastAsia="Arial"/>
+          <w:b/>
+          <w:bCs/>
+          <w:color w:val="632423" w:themeColor="accent2" w:themeShade="80"/>
+        </w:rPr>
+        <w:t>(</w:t>
+      </w:r>
+      <w:r>
+        <w:rPr>
+          <w:rStyle w:val="HTMLCode"/>
+          <w:rFonts w:eastAsia="Arial"/>
+          <w:b/>
+          <w:bCs/>
+          <w:color w:val="632423" w:themeColor="accent2" w:themeShade="80"/>
+        </w:rPr>
+        <w:t>)</w:t>
+      </w:r>
+    </w:p>
+    <w:p>
+      <w:pPr>
+        <w:ind w:left="720"/>
+        <w:rPr>
+          <w:rFonts w:ascii="Roboto" w:eastAsia="Roboto" w:hAnsi="Roboto" w:cs="Roboto"/>
+          <w:color w:val="0070C0"/>
+          <w:sz w:val="20"/>
+          <w:szCs w:val="20"/>
+        </w:rPr>
+      </w:pPr>
+      <w:r>
+        <w:rPr>
+          <w:rFonts w:ascii="Roboto" w:eastAsia="Roboto" w:hAnsi="Roboto" w:cs="Roboto"/>
+          <w:color w:val="0070C0"/>
+          <w:sz w:val="20"/>
+          <w:szCs w:val="20"/>
+        </w:rPr>
+        <w:t xml:space="preserve">To change the current working directory: </w:t>
+      </w:r>
+      <w:proofErr w:type="spellStart"/>
+      <w:proofErr w:type="gramStart"/>
+      <w:r>
+        <w:rPr>
+          <w:rStyle w:val="HTMLCode"/>
+          <w:rFonts w:eastAsia="Arial"/>
+          <w:b/>
+          <w:bCs/>
+          <w:color w:val="632423" w:themeColor="accent2" w:themeShade="80"/>
+        </w:rPr>
+        <w:t>os.chdir</w:t>
+      </w:r>
+      <w:proofErr w:type="spellEnd"/>
+      <w:proofErr w:type="gramEnd"/>
+      <w:r>
+        <w:rPr>
+          <w:rStyle w:val="HTMLCode"/>
+          <w:rFonts w:eastAsia="Arial"/>
+          <w:b/>
+          <w:bCs/>
+          <w:color w:val="632423" w:themeColor="accent2" w:themeShade="80"/>
+        </w:rPr>
+        <w:t>()</w:t>
+      </w:r>
+    </w:p>
+    <w:p>
+      <w:pPr>
         <w:rPr>
           <w:rFonts w:ascii="Roboto" w:eastAsia="Roboto" w:hAnsi="Roboto" w:cs="Roboto"/>
           <w:sz w:val="20"/>
@@ -3238,6 +3423,36 @@
     </w:p>
     <w:p>
       <w:pPr>
+        <w:ind w:left="720"/>
+        <w:rPr>
+          <w:rFonts w:ascii="Roboto" w:eastAsia="Roboto" w:hAnsi="Roboto" w:cs="Roboto"/>
+          <w:color w:val="0070C0"/>
+          <w:sz w:val="20"/>
+          <w:szCs w:val="20"/>
+        </w:rPr>
+      </w:pPr>
+      <w:r>
+        <w:rPr>
+          <w:rFonts w:ascii="Roboto" w:eastAsia="Roboto" w:hAnsi="Roboto" w:cs="Roboto"/>
+          <w:color w:val="0070C0"/>
+          <w:sz w:val="20"/>
+          <w:szCs w:val="20"/>
+        </w:rPr>
+        <w:t>I would use a try-except block.</w:t>
+      </w:r>
+    </w:p>
+    <w:p>
+      <w:pPr>
+        <w:ind w:left="720"/>
+        <w:rPr>
+          <w:rFonts w:ascii="Roboto" w:eastAsia="Roboto" w:hAnsi="Roboto" w:cs="Roboto"/>
+          <w:sz w:val="20"/>
+          <w:szCs w:val="20"/>
+        </w:rPr>
+      </w:pPr>
+    </w:p>
+    <w:p>
+      <w:pPr>
         <w:numPr>
           <w:ilvl w:val="0"/>
           <w:numId w:val="24"/>
@@ -3254,7 +3469,64 @@
           <w:sz w:val="20"/>
           <w:szCs w:val="20"/>
         </w:rPr>
-        <w:t xml:space="preserve">You’re now more than halfway through Achievement 1! Take a moment to reflect on your learning in the course so far. How is it going? What’s something you’re proud of so far? Is there something you’re struggling with? What do you need more practice with? Feel free to use these notes to guide your next mentor call. </w:t>
+        <w:t>You’re now more than halfway through Achievement 1! Take a moment to reflect on your learning in the course so far. How is it going? What’s something you’re proud of so far? Is there something you’re struggling with? What do you need more practice with? Feel free to use these notes to guide your next mentor call.</w:t>
+      </w:r>
+    </w:p>
+    <w:p>
+      <w:pPr>
+        <w:ind w:left="720"/>
+        <w:rPr>
+          <w:rFonts w:ascii="Roboto" w:eastAsia="Roboto" w:hAnsi="Roboto" w:cs="Roboto"/>
+          <w:sz w:val="20"/>
+          <w:szCs w:val="20"/>
+        </w:rPr>
+      </w:pPr>
+    </w:p>
+    <w:p>
+      <w:pPr>
+        <w:ind w:left="720"/>
+        <w:rPr>
+          <w:rFonts w:ascii="Roboto" w:eastAsia="Roboto" w:hAnsi="Roboto" w:cs="Roboto"/>
+          <w:color w:val="0070C0"/>
+          <w:sz w:val="20"/>
+          <w:szCs w:val="20"/>
+        </w:rPr>
+      </w:pPr>
+      <w:r>
+        <w:rPr>
+          <w:rFonts w:ascii="Roboto" w:eastAsia="Roboto" w:hAnsi="Roboto" w:cs="Roboto"/>
+          <w:color w:val="0070C0"/>
+          <w:sz w:val="20"/>
+          <w:szCs w:val="20"/>
+        </w:rPr>
+        <w:t xml:space="preserve">It is going very </w:t>
+      </w:r>
+      <w:r>
+        <w:rPr>
+          <w:rFonts w:ascii="Roboto" w:eastAsia="Roboto" w:hAnsi="Roboto" w:cs="Roboto"/>
+          <w:color w:val="0070C0"/>
+          <w:sz w:val="20"/>
+          <w:szCs w:val="20"/>
+        </w:rPr>
+        <w:t>well;</w:t>
+      </w:r>
+      <w:r>
+        <w:rPr>
+          <w:rFonts w:ascii="Roboto" w:eastAsia="Roboto" w:hAnsi="Roboto" w:cs="Roboto"/>
+          <w:color w:val="0070C0"/>
+          <w:sz w:val="20"/>
+          <w:szCs w:val="20"/>
+        </w:rPr>
+        <w:t xml:space="preserve"> I like the course and I am learning a lot. I am not proud of anything special in the course since </w:t>
+      </w:r>
+      <w:r>
+        <w:rPr>
+          <w:rFonts w:ascii="Roboto" w:eastAsia="Roboto" w:hAnsi="Roboto" w:cs="Roboto"/>
+          <w:color w:val="0070C0"/>
+          <w:sz w:val="20"/>
+          <w:szCs w:val="20"/>
+        </w:rPr>
+        <w:t>until now everything was relatively easy but I am proud of the progress I made so far with the whole CF Course. I am not struggling with anything. Sometimes I need to look up something while coding since I am not used to python that much right now but it will come with practice.</w:t>
       </w:r>
     </w:p>
     <w:p>
@@ -3760,7 +4032,6 @@
           <w:rFonts w:ascii="Roboto" w:eastAsia="Roboto" w:hAnsi="Roboto" w:cs="Roboto"/>
           <w:color w:val="434343"/>
         </w:rPr>
-        <w:lastRenderedPageBreak/>
         <w:t>Learning Goals</w:t>
       </w:r>
     </w:p>
@@ -4223,6 +4494,7 @@
           <w:sz w:val="20"/>
           <w:szCs w:val="20"/>
         </w:rPr>
+        <w:lastRenderedPageBreak/>
         <w:t>Now that you’re nearly at the end of Achievement 1, consider what you know about Python so far. What would you say are the limitations of Python as a programming language?</w:t>
       </w:r>
     </w:p>
@@ -4404,7 +4676,6 @@
           <w:sz w:val="20"/>
           <w:szCs w:val="20"/>
         </w:rPr>
-        <w:lastRenderedPageBreak/>
         <w:t>By this point, you’ve finished creating your Recipe app. How did it go? What’s something in the app that you did well with? If you were to start over, what’s something about your app that you would change or improve?</w:t>
       </w:r>
     </w:p>
@@ -4849,7 +5120,6 @@
           <w:sz w:val="24"/>
           <w:szCs w:val="24"/>
         </w:rPr>
-        <w:lastRenderedPageBreak/>
         <w:t>Learning Goals</w:t>
       </w:r>
     </w:p>
@@ -5080,6 +5350,7 @@
           <w:sz w:val="32"/>
           <w:szCs w:val="32"/>
         </w:rPr>
+        <w:lastRenderedPageBreak/>
         <w:t>Exercise 2.2: Django Project Set Up</w:t>
       </w:r>
     </w:p>
@@ -5245,7 +5516,6 @@
           <w:sz w:val="20"/>
           <w:szCs w:val="20"/>
         </w:rPr>
-        <w:lastRenderedPageBreak/>
         <w:t>(</w:t>
       </w:r>
       <w:r>
@@ -5614,7 +5884,6 @@
           <w:sz w:val="20"/>
           <w:szCs w:val="20"/>
         </w:rPr>
-        <w:lastRenderedPageBreak/>
         <w:t>Do some research on Django views. In your own words, use an example to explain how Django views work.</w:t>
       </w:r>
     </w:p>
@@ -5801,6 +6070,7 @@
           <w:sz w:val="20"/>
           <w:szCs w:val="20"/>
         </w:rPr>
+        <w:lastRenderedPageBreak/>
         <w:t>In your own words, explain Django static files and how Django handles them.</w:t>
       </w:r>
     </w:p>
@@ -6087,7 +6357,6 @@
           <w:sz w:val="32"/>
           <w:szCs w:val="32"/>
         </w:rPr>
-        <w:lastRenderedPageBreak/>
         <w:t>Exercise 2.6: User Authentication in Django</w:t>
       </w:r>
     </w:p>
@@ -6316,6 +6585,7 @@
                 <w:sz w:val="20"/>
                 <w:szCs w:val="20"/>
               </w:rPr>
+              <w:lastRenderedPageBreak/>
               <w:t>Function</w:t>
             </w:r>
           </w:p>
@@ -6623,7 +6893,6 @@
           <w:sz w:val="20"/>
           <w:szCs w:val="20"/>
         </w:rPr>
-        <w:lastRenderedPageBreak/>
         <w:t>Implement search and visualization (reports/charts) features</w:t>
       </w:r>
     </w:p>
@@ -6959,6 +7228,7 @@
           <w:sz w:val="32"/>
           <w:szCs w:val="32"/>
         </w:rPr>
+        <w:lastRenderedPageBreak/>
         <w:t>Exercise 2.8: Deploying a Django Project</w:t>
       </w:r>
     </w:p>
@@ -7181,7 +7451,6 @@
           <w:sz w:val="20"/>
           <w:szCs w:val="20"/>
         </w:rPr>
-        <w:lastRenderedPageBreak/>
         <w:t xml:space="preserve">What’s something you’re proud of? </w:t>
       </w:r>
     </w:p>
@@ -11175,6 +11444,19 @@
       </w:tblCellMar>
     </w:tblPr>
   </w:style>
+  <w:style w:type="character" w:styleId="HTMLCode">
+    <w:name w:val="HTML Code"/>
+    <w:basedOn w:val="Absatz-Standardschriftart"/>
+    <w:uiPriority w:val="99"/>
+    <w:semiHidden/>
+    <w:unhideWhenUsed/>
+    <w:rsid w:val="005A51FA"/>
+    <w:rPr>
+      <w:rFonts w:ascii="Courier New" w:eastAsia="Times New Roman" w:hAnsi="Courier New" w:cs="Courier New"/>
+      <w:sz w:val="20"/>
+      <w:szCs w:val="20"/>
+    </w:rPr>
+  </w:style>
 </w:styles>
 </file>
 

</xml_diff>

<commit_message>
Update Learning Journal for Exercise 1.5
</commit_message>
<xml_diff>
--- a/python-for-web-developers-learning-journal.docx
+++ b/python-for-web-developers-learning-journal.docx
@@ -3324,8 +3324,30 @@
           <w:bCs/>
           <w:color w:val="632423" w:themeColor="accent2" w:themeShade="80"/>
         </w:rPr>
-        <w:t>(</w:t>
-      </w:r>
+        <w:t>()</w:t>
+      </w:r>
+    </w:p>
+    <w:p>
+      <w:pPr>
+        <w:ind w:left="720"/>
+        <w:rPr>
+          <w:rFonts w:ascii="Roboto" w:eastAsia="Roboto" w:hAnsi="Roboto" w:cs="Roboto"/>
+          <w:color w:val="0070C0"/>
+          <w:sz w:val="20"/>
+          <w:szCs w:val="20"/>
+        </w:rPr>
+      </w:pPr>
+      <w:r>
+        <w:rPr>
+          <w:rFonts w:ascii="Roboto" w:eastAsia="Roboto" w:hAnsi="Roboto" w:cs="Roboto"/>
+          <w:color w:val="0070C0"/>
+          <w:sz w:val="20"/>
+          <w:szCs w:val="20"/>
+        </w:rPr>
+        <w:t xml:space="preserve">To change the current working directory: </w:t>
+      </w:r>
+      <w:proofErr w:type="spellStart"/>
+      <w:proofErr w:type="gramStart"/>
       <w:r>
         <w:rPr>
           <w:rStyle w:val="HTMLCode"/>
@@ -3334,30 +3356,10 @@
           <w:bCs/>
           <w:color w:val="632423" w:themeColor="accent2" w:themeShade="80"/>
         </w:rPr>
-        <w:t>)</w:t>
-      </w:r>
-    </w:p>
-    <w:p>
-      <w:pPr>
-        <w:ind w:left="720"/>
-        <w:rPr>
-          <w:rFonts w:ascii="Roboto" w:eastAsia="Roboto" w:hAnsi="Roboto" w:cs="Roboto"/>
-          <w:color w:val="0070C0"/>
-          <w:sz w:val="20"/>
-          <w:szCs w:val="20"/>
-        </w:rPr>
-      </w:pPr>
-      <w:r>
-        <w:rPr>
-          <w:rFonts w:ascii="Roboto" w:eastAsia="Roboto" w:hAnsi="Roboto" w:cs="Roboto"/>
-          <w:color w:val="0070C0"/>
-          <w:sz w:val="20"/>
-          <w:szCs w:val="20"/>
-        </w:rPr>
-        <w:t xml:space="preserve">To change the current working directory: </w:t>
-      </w:r>
-      <w:proofErr w:type="spellStart"/>
-      <w:proofErr w:type="gramStart"/>
+        <w:t>os.chdir</w:t>
+      </w:r>
+      <w:proofErr w:type="spellEnd"/>
+      <w:proofErr w:type="gramEnd"/>
       <w:r>
         <w:rPr>
           <w:rStyle w:val="HTMLCode"/>
@@ -3366,18 +3368,6 @@
           <w:bCs/>
           <w:color w:val="632423" w:themeColor="accent2" w:themeShade="80"/>
         </w:rPr>
-        <w:t>os.chdir</w:t>
-      </w:r>
-      <w:proofErr w:type="spellEnd"/>
-      <w:proofErr w:type="gramEnd"/>
-      <w:r>
-        <w:rPr>
-          <w:rStyle w:val="HTMLCode"/>
-          <w:rFonts w:eastAsia="Arial"/>
-          <w:b/>
-          <w:bCs/>
-          <w:color w:val="632423" w:themeColor="accent2" w:themeShade="80"/>
-        </w:rPr>
         <w:t>()</w:t>
       </w:r>
     </w:p>
@@ -3658,6 +3648,36 @@
     </w:p>
     <w:p>
       <w:pPr>
+        <w:ind w:left="720"/>
+        <w:rPr>
+          <w:rFonts w:ascii="Roboto" w:eastAsia="Roboto" w:hAnsi="Roboto" w:cs="Roboto"/>
+          <w:sz w:val="20"/>
+          <w:szCs w:val="20"/>
+        </w:rPr>
+      </w:pPr>
+    </w:p>
+    <w:p>
+      <w:pPr>
+        <w:ind w:left="720"/>
+        <w:rPr>
+          <w:rFonts w:ascii="Roboto" w:eastAsia="Roboto" w:hAnsi="Roboto" w:cs="Roboto"/>
+          <w:color w:val="0070C0"/>
+          <w:sz w:val="20"/>
+          <w:szCs w:val="20"/>
+        </w:rPr>
+      </w:pPr>
+      <w:r>
+        <w:rPr>
+          <w:rFonts w:ascii="Roboto" w:eastAsia="Roboto" w:hAnsi="Roboto" w:cs="Roboto"/>
+          <w:color w:val="0070C0"/>
+          <w:sz w:val="20"/>
+          <w:szCs w:val="20"/>
+        </w:rPr>
+        <w:t>OOP is when you define classes and use objects from those classes. These objects contain variables and methods which can be called on the class or on the objects in order to manipulate data inside the object or class. The benefits of OOP are that you don’t have to write the same code over and over again.</w:t>
+      </w:r>
+    </w:p>
+    <w:p>
+      <w:pPr>
         <w:rPr>
           <w:rFonts w:ascii="Roboto" w:eastAsia="Roboto" w:hAnsi="Roboto" w:cs="Roboto"/>
           <w:sz w:val="20"/>
@@ -3684,6 +3704,36 @@
           <w:szCs w:val="20"/>
         </w:rPr>
         <w:t>What are objects and classes in Python? Come up with a real-world example to illustrate how objects and classes work.</w:t>
+      </w:r>
+    </w:p>
+    <w:p>
+      <w:pPr>
+        <w:ind w:left="720"/>
+        <w:rPr>
+          <w:rFonts w:ascii="Roboto" w:eastAsia="Roboto" w:hAnsi="Roboto" w:cs="Roboto"/>
+          <w:sz w:val="20"/>
+          <w:szCs w:val="20"/>
+        </w:rPr>
+      </w:pPr>
+    </w:p>
+    <w:p>
+      <w:pPr>
+        <w:ind w:left="720"/>
+        <w:rPr>
+          <w:rFonts w:ascii="Roboto" w:eastAsia="Roboto" w:hAnsi="Roboto" w:cs="Roboto"/>
+          <w:color w:val="0070C0"/>
+          <w:sz w:val="20"/>
+          <w:szCs w:val="20"/>
+        </w:rPr>
+      </w:pPr>
+      <w:r>
+        <w:rPr>
+          <w:rFonts w:ascii="Roboto" w:eastAsia="Roboto" w:hAnsi="Roboto" w:cs="Roboto"/>
+          <w:color w:val="0070C0"/>
+          <w:sz w:val="20"/>
+          <w:szCs w:val="20"/>
+        </w:rPr>
+        <w:t>A class is a pre-definition of an object which contains variables and functions. An object is an instance of a class with its own data. For example: A class called Characters with certain attributes and a couple objects from that class which represent specific characters with certain attributes for example name and height.</w:t>
       </w:r>
     </w:p>
     <w:p>
@@ -3864,10 +3914,111 @@
               <w:spacing w:line="240" w:lineRule="auto"/>
               <w:rPr>
                 <w:rFonts w:ascii="Roboto" w:eastAsia="Roboto" w:hAnsi="Roboto" w:cs="Roboto"/>
+                <w:color w:val="0070C0"/>
                 <w:sz w:val="20"/>
                 <w:szCs w:val="20"/>
               </w:rPr>
             </w:pPr>
+            <w:r>
+              <w:rPr>
+                <w:rFonts w:ascii="Roboto" w:eastAsia="Roboto" w:hAnsi="Roboto" w:cs="Roboto"/>
+                <w:color w:val="0070C0"/>
+                <w:sz w:val="20"/>
+                <w:szCs w:val="20"/>
+              </w:rPr>
+              <w:t>Inheritance means that a class inherits another class. In this case the subclass gets all attributes from the parent class. Also, a subclass can have even more attributes that are defined within the subclass. A subclass can also override an attribute from the parent class, for example the __</w:t>
+            </w:r>
+            <w:proofErr w:type="spellStart"/>
+            <w:r>
+              <w:rPr>
+                <w:rFonts w:ascii="Roboto" w:eastAsia="Roboto" w:hAnsi="Roboto" w:cs="Roboto"/>
+                <w:color w:val="0070C0"/>
+                <w:sz w:val="20"/>
+                <w:szCs w:val="20"/>
+              </w:rPr>
+              <w:t>init</w:t>
+            </w:r>
+            <w:proofErr w:type="spellEnd"/>
+            <w:r>
+              <w:rPr>
+                <w:rFonts w:ascii="Roboto" w:eastAsia="Roboto" w:hAnsi="Roboto" w:cs="Roboto"/>
+                <w:color w:val="0070C0"/>
+                <w:sz w:val="20"/>
+                <w:szCs w:val="20"/>
+              </w:rPr>
+              <w:t xml:space="preserve">__ method. An example of a parent class would be </w:t>
+            </w:r>
+            <w:r>
+              <w:rPr>
+                <w:rFonts w:ascii="Roboto" w:eastAsia="Roboto" w:hAnsi="Roboto" w:cs="Roboto"/>
+                <w:color w:val="0070C0"/>
+                <w:sz w:val="20"/>
+                <w:szCs w:val="20"/>
+              </w:rPr>
+              <w:t>vehicle and a subclass could be car or bus. The syntax is as follows:</w:t>
+            </w:r>
+          </w:p>
+          <w:p>
+            <w:pPr>
+              <w:widowControl w:val="0"/>
+              <w:spacing w:line="240" w:lineRule="auto"/>
+              <w:rPr>
+                <w:rFonts w:ascii="Roboto" w:eastAsia="Roboto" w:hAnsi="Roboto" w:cs="Roboto"/>
+                <w:color w:val="0070C0"/>
+                <w:sz w:val="20"/>
+                <w:szCs w:val="20"/>
+              </w:rPr>
+            </w:pPr>
+            <w:r>
+              <w:rPr>
+                <w:rFonts w:ascii="Roboto" w:eastAsia="Roboto" w:hAnsi="Roboto" w:cs="Roboto"/>
+                <w:color w:val="0070C0"/>
+                <w:sz w:val="20"/>
+                <w:szCs w:val="20"/>
+              </w:rPr>
+              <w:t>Class subclass (parent class):</w:t>
+            </w:r>
+          </w:p>
+          <w:p>
+            <w:pPr>
+              <w:widowControl w:val="0"/>
+              <w:spacing w:line="240" w:lineRule="auto"/>
+              <w:rPr>
+                <w:rFonts w:ascii="Roboto" w:eastAsia="Roboto" w:hAnsi="Roboto" w:cs="Roboto"/>
+                <w:color w:val="0070C0"/>
+                <w:sz w:val="20"/>
+                <w:szCs w:val="20"/>
+              </w:rPr>
+            </w:pPr>
+            <w:r>
+              <w:rPr>
+                <w:rFonts w:ascii="Roboto" w:eastAsia="Roboto" w:hAnsi="Roboto" w:cs="Roboto"/>
+                <w:color w:val="0070C0"/>
+                <w:sz w:val="20"/>
+                <w:szCs w:val="20"/>
+              </w:rPr>
+              <w:t xml:space="preserve">    Attributes </w:t>
+            </w:r>
+            <w:proofErr w:type="spellStart"/>
+            <w:r>
+              <w:rPr>
+                <w:rFonts w:ascii="Roboto" w:eastAsia="Roboto" w:hAnsi="Roboto" w:cs="Roboto"/>
+                <w:color w:val="0070C0"/>
+                <w:sz w:val="20"/>
+                <w:szCs w:val="20"/>
+              </w:rPr>
+              <w:t>etc</w:t>
+            </w:r>
+            <w:proofErr w:type="spellEnd"/>
+            <w:r>
+              <w:rPr>
+                <w:rFonts w:ascii="Roboto" w:eastAsia="Roboto" w:hAnsi="Roboto" w:cs="Roboto"/>
+                <w:color w:val="0070C0"/>
+                <w:sz w:val="20"/>
+                <w:szCs w:val="20"/>
+              </w:rPr>
+              <w:t>…</w:t>
+            </w:r>
           </w:p>
         </w:tc>
       </w:tr>
@@ -3920,10 +4071,20 @@
               <w:spacing w:line="240" w:lineRule="auto"/>
               <w:rPr>
                 <w:rFonts w:ascii="Roboto" w:eastAsia="Roboto" w:hAnsi="Roboto" w:cs="Roboto"/>
+                <w:color w:val="0070C0"/>
                 <w:sz w:val="20"/>
                 <w:szCs w:val="20"/>
               </w:rPr>
             </w:pPr>
+            <w:r>
+              <w:rPr>
+                <w:rFonts w:ascii="Roboto" w:eastAsia="Roboto" w:hAnsi="Roboto" w:cs="Roboto"/>
+                <w:color w:val="0070C0"/>
+                <w:sz w:val="20"/>
+                <w:szCs w:val="20"/>
+              </w:rPr>
+              <w:t>Polymorphism is when different class names or data types have an attribute with the same name. This works just fine, the correct attribute corresponding to that object/class or data type always gets called since python knows which attribute belongs to which class name or data type.</w:t>
+            </w:r>
           </w:p>
         </w:tc>
       </w:tr>
@@ -3976,10 +4137,65 @@
               <w:spacing w:line="240" w:lineRule="auto"/>
               <w:rPr>
                 <w:rFonts w:ascii="Roboto" w:eastAsia="Roboto" w:hAnsi="Roboto" w:cs="Roboto"/>
+                <w:color w:val="0070C0"/>
                 <w:sz w:val="20"/>
                 <w:szCs w:val="20"/>
               </w:rPr>
             </w:pPr>
+            <w:r>
+              <w:rPr>
+                <w:rFonts w:ascii="Roboto" w:eastAsia="Roboto" w:hAnsi="Roboto" w:cs="Roboto"/>
+                <w:color w:val="0070C0"/>
+                <w:sz w:val="20"/>
+                <w:szCs w:val="20"/>
+              </w:rPr>
+              <w:t xml:space="preserve">Operator overloading is when you want to use certain operators or functions on objects from classes in order to manipulate or retrieve data. Such operators can be + - &lt; &gt; == and so on or even methods like print. In order to use such operators with self-defined classes, you need to define those methods inside the class with </w:t>
+            </w:r>
+            <w:r>
+              <w:rPr>
+                <w:rFonts w:ascii="Roboto" w:eastAsia="Roboto" w:hAnsi="Roboto" w:cs="Roboto"/>
+                <w:color w:val="0070C0"/>
+                <w:sz w:val="20"/>
+                <w:szCs w:val="20"/>
+              </w:rPr>
+              <w:t>pre-defined</w:t>
+            </w:r>
+            <w:r>
+              <w:rPr>
+                <w:rFonts w:ascii="Roboto" w:eastAsia="Roboto" w:hAnsi="Roboto" w:cs="Roboto"/>
+                <w:color w:val="0070C0"/>
+                <w:sz w:val="20"/>
+                <w:szCs w:val="20"/>
+              </w:rPr>
+              <w:t xml:space="preserve"> method/attribute names. For </w:t>
+            </w:r>
+            <w:r>
+              <w:rPr>
+                <w:rFonts w:ascii="Roboto" w:eastAsia="Roboto" w:hAnsi="Roboto" w:cs="Roboto"/>
+                <w:color w:val="0070C0"/>
+                <w:sz w:val="20"/>
+                <w:szCs w:val="20"/>
+              </w:rPr>
+              <w:t>example,</w:t>
+            </w:r>
+            <w:r>
+              <w:rPr>
+                <w:rFonts w:ascii="Roboto" w:eastAsia="Roboto" w:hAnsi="Roboto" w:cs="Roboto"/>
+                <w:color w:val="0070C0"/>
+                <w:sz w:val="20"/>
+                <w:szCs w:val="20"/>
+              </w:rPr>
+              <w:t xml:space="preserve"> a + operator can be overloaded by defining the __add__ function inside the class or the print </w:t>
+            </w:r>
+            <w:r>
+              <w:rPr>
+                <w:rFonts w:ascii="Roboto" w:eastAsia="Roboto" w:hAnsi="Roboto" w:cs="Roboto"/>
+                <w:color w:val="0070C0"/>
+                <w:sz w:val="20"/>
+                <w:szCs w:val="20"/>
+              </w:rPr>
+              <w:t>function can be specified by defining a method __str__ which returns a readable string that then gets printed by the print function.</w:t>
+            </w:r>
           </w:p>
         </w:tc>
       </w:tr>
@@ -4032,6 +4248,7 @@
           <w:rFonts w:ascii="Roboto" w:eastAsia="Roboto" w:hAnsi="Roboto" w:cs="Roboto"/>
           <w:color w:val="434343"/>
         </w:rPr>
+        <w:lastRenderedPageBreak/>
         <w:t>Learning Goals</w:t>
       </w:r>
     </w:p>
@@ -4494,7 +4711,6 @@
           <w:sz w:val="20"/>
           <w:szCs w:val="20"/>
         </w:rPr>
-        <w:lastRenderedPageBreak/>
         <w:t>Now that you’re nearly at the end of Achievement 1, consider what you know about Python so far. What would you say are the limitations of Python as a programming language?</w:t>
       </w:r>
     </w:p>
@@ -4676,6 +4892,7 @@
           <w:sz w:val="20"/>
           <w:szCs w:val="20"/>
         </w:rPr>
+        <w:lastRenderedPageBreak/>
         <w:t>By this point, you’ve finished creating your Recipe app. How did it go? What’s something in the app that you did well with? If you were to start over, what’s something about your app that you would change or improve?</w:t>
       </w:r>
     </w:p>
@@ -5120,6 +5337,7 @@
           <w:sz w:val="24"/>
           <w:szCs w:val="24"/>
         </w:rPr>
+        <w:lastRenderedPageBreak/>
         <w:t>Learning Goals</w:t>
       </w:r>
     </w:p>
@@ -5350,7 +5568,6 @@
           <w:sz w:val="32"/>
           <w:szCs w:val="32"/>
         </w:rPr>
-        <w:lastRenderedPageBreak/>
         <w:t>Exercise 2.2: Django Project Set Up</w:t>
       </w:r>
     </w:p>
@@ -5516,6 +5733,7 @@
           <w:sz w:val="20"/>
           <w:szCs w:val="20"/>
         </w:rPr>
+        <w:lastRenderedPageBreak/>
         <w:t>(</w:t>
       </w:r>
       <w:r>
@@ -5884,6 +6102,7 @@
           <w:sz w:val="20"/>
           <w:szCs w:val="20"/>
         </w:rPr>
+        <w:lastRenderedPageBreak/>
         <w:t>Do some research on Django views. In your own words, use an example to explain how Django views work.</w:t>
       </w:r>
     </w:p>
@@ -6070,7 +6289,6 @@
           <w:sz w:val="20"/>
           <w:szCs w:val="20"/>
         </w:rPr>
-        <w:lastRenderedPageBreak/>
         <w:t>In your own words, explain Django static files and how Django handles them.</w:t>
       </w:r>
     </w:p>
@@ -6357,6 +6575,7 @@
           <w:sz w:val="32"/>
           <w:szCs w:val="32"/>
         </w:rPr>
+        <w:lastRenderedPageBreak/>
         <w:t>Exercise 2.6: User Authentication in Django</w:t>
       </w:r>
     </w:p>
@@ -6585,7 +6804,6 @@
                 <w:sz w:val="20"/>
                 <w:szCs w:val="20"/>
               </w:rPr>
-              <w:lastRenderedPageBreak/>
               <w:t>Function</w:t>
             </w:r>
           </w:p>
@@ -6893,6 +7111,7 @@
           <w:sz w:val="20"/>
           <w:szCs w:val="20"/>
         </w:rPr>
+        <w:lastRenderedPageBreak/>
         <w:t>Implement search and visualization (reports/charts) features</w:t>
       </w:r>
     </w:p>
@@ -7228,7 +7447,6 @@
           <w:sz w:val="32"/>
           <w:szCs w:val="32"/>
         </w:rPr>
-        <w:lastRenderedPageBreak/>
         <w:t>Exercise 2.8: Deploying a Django Project</w:t>
       </w:r>
     </w:p>
@@ -7451,6 +7669,7 @@
           <w:sz w:val="20"/>
           <w:szCs w:val="20"/>
         </w:rPr>
+        <w:lastRenderedPageBreak/>
         <w:t xml:space="preserve">What’s something you’re proud of? </w:t>
       </w:r>
     </w:p>

</xml_diff>

<commit_message>
Update Learning Journal Exercise 1.6
</commit_message>
<xml_diff>
--- a/python-for-web-developers-learning-journal.docx
+++ b/python-for-web-developers-learning-journal.docx
@@ -4351,6 +4351,35 @@
     </w:p>
     <w:p>
       <w:pPr>
+        <w:ind w:left="720"/>
+        <w:rPr>
+          <w:rFonts w:ascii="Roboto" w:eastAsia="Roboto" w:hAnsi="Roboto" w:cs="Roboto"/>
+          <w:color w:val="0070C0"/>
+          <w:sz w:val="20"/>
+          <w:szCs w:val="20"/>
+        </w:rPr>
+      </w:pPr>
+      <w:r>
+        <w:rPr>
+          <w:rFonts w:ascii="Roboto" w:eastAsia="Roboto" w:hAnsi="Roboto" w:cs="Roboto"/>
+          <w:color w:val="0070C0"/>
+          <w:sz w:val="20"/>
+          <w:szCs w:val="20"/>
+        </w:rPr>
+        <w:t>Databases are collections of data to store them permanently. A database can be accessed through a DBMS or a connector from a programming language in order to manipulate the data.</w:t>
+      </w:r>
+    </w:p>
+    <w:p>
+      <w:pPr>
+        <w:rPr>
+          <w:rFonts w:ascii="Roboto" w:eastAsia="Roboto" w:hAnsi="Roboto" w:cs="Roboto"/>
+          <w:sz w:val="20"/>
+          <w:szCs w:val="20"/>
+        </w:rPr>
+      </w:pPr>
+    </w:p>
+    <w:p>
+      <w:pPr>
         <w:numPr>
           <w:ilvl w:val="0"/>
           <w:numId w:val="2"/>
@@ -4501,6 +4530,14 @@
                 <w:szCs w:val="20"/>
               </w:rPr>
             </w:pPr>
+            <w:r>
+              <w:rPr>
+                <w:rFonts w:ascii="Roboto" w:eastAsia="Roboto" w:hAnsi="Roboto" w:cs="Roboto"/>
+                <w:sz w:val="20"/>
+                <w:szCs w:val="20"/>
+              </w:rPr>
+              <w:t>INT</w:t>
+            </w:r>
           </w:p>
         </w:tc>
         <w:tc>
@@ -4524,6 +4561,14 @@
                 <w:szCs w:val="20"/>
               </w:rPr>
             </w:pPr>
+            <w:r>
+              <w:rPr>
+                <w:rFonts w:ascii="Roboto" w:eastAsia="Roboto" w:hAnsi="Roboto" w:cs="Roboto"/>
+                <w:sz w:val="20"/>
+                <w:szCs w:val="20"/>
+              </w:rPr>
+              <w:t>An integer / whole number like 1 or 5</w:t>
+            </w:r>
           </w:p>
         </w:tc>
       </w:tr>
@@ -4549,6 +4594,14 @@
                 <w:szCs w:val="20"/>
               </w:rPr>
             </w:pPr>
+            <w:r>
+              <w:rPr>
+                <w:rFonts w:ascii="Roboto" w:eastAsia="Roboto" w:hAnsi="Roboto" w:cs="Roboto"/>
+                <w:sz w:val="20"/>
+                <w:szCs w:val="20"/>
+              </w:rPr>
+              <w:t>VARCHAR</w:t>
+            </w:r>
           </w:p>
         </w:tc>
         <w:tc>
@@ -4572,6 +4625,14 @@
                 <w:szCs w:val="20"/>
               </w:rPr>
             </w:pPr>
+            <w:r>
+              <w:rPr>
+                <w:rFonts w:ascii="Roboto" w:eastAsia="Roboto" w:hAnsi="Roboto" w:cs="Roboto"/>
+                <w:sz w:val="20"/>
+                <w:szCs w:val="20"/>
+              </w:rPr>
+              <w:t>A string of characters with a defined maximum length for example 20 characters</w:t>
+            </w:r>
           </w:p>
         </w:tc>
       </w:tr>
@@ -4597,6 +4658,14 @@
                 <w:szCs w:val="20"/>
               </w:rPr>
             </w:pPr>
+            <w:r>
+              <w:rPr>
+                <w:rFonts w:ascii="Roboto" w:eastAsia="Roboto" w:hAnsi="Roboto" w:cs="Roboto"/>
+                <w:sz w:val="20"/>
+                <w:szCs w:val="20"/>
+              </w:rPr>
+              <w:t>FLOAT</w:t>
+            </w:r>
           </w:p>
         </w:tc>
         <w:tc>
@@ -4620,6 +4689,14 @@
                 <w:szCs w:val="20"/>
               </w:rPr>
             </w:pPr>
+            <w:r>
+              <w:rPr>
+                <w:rFonts w:ascii="Roboto" w:eastAsia="Roboto" w:hAnsi="Roboto" w:cs="Roboto"/>
+                <w:sz w:val="20"/>
+                <w:szCs w:val="20"/>
+              </w:rPr>
+              <w:t>A decimal number like 1.4 or 3.8</w:t>
+            </w:r>
           </w:p>
         </w:tc>
       </w:tr>
@@ -4651,7 +4728,36 @@
           <w:sz w:val="20"/>
           <w:szCs w:val="20"/>
         </w:rPr>
-        <w:t xml:space="preserve"> In what situations would SQLite be a better choice than MySQL?</w:t>
+        <w:t>In what situations would SQLite be a better choice than MySQL?</w:t>
+      </w:r>
+    </w:p>
+    <w:p>
+      <w:pPr>
+        <w:rPr>
+          <w:rFonts w:ascii="Roboto" w:eastAsia="Roboto" w:hAnsi="Roboto" w:cs="Roboto"/>
+          <w:sz w:val="20"/>
+          <w:szCs w:val="20"/>
+        </w:rPr>
+      </w:pPr>
+    </w:p>
+    <w:p>
+      <w:pPr>
+        <w:ind w:left="720"/>
+        <w:rPr>
+          <w:rFonts w:ascii="Roboto" w:eastAsia="Roboto" w:hAnsi="Roboto" w:cs="Roboto"/>
+          <w:color w:val="0070C0"/>
+          <w:sz w:val="20"/>
+          <w:szCs w:val="20"/>
+        </w:rPr>
+      </w:pPr>
+      <w:r>
+        <w:rPr>
+          <w:rFonts w:ascii="Roboto" w:eastAsia="Roboto" w:hAnsi="Roboto" w:cs="Roboto"/>
+          <w:color w:val="0070C0"/>
+          <w:sz w:val="20"/>
+          <w:szCs w:val="20"/>
+        </w:rPr>
+        <w:t>For testing or small projects that are in development</w:t>
       </w:r>
     </w:p>
     <w:p>
@@ -4695,6 +4801,35 @@
     </w:p>
     <w:p>
       <w:pPr>
+        <w:ind w:left="720"/>
+        <w:rPr>
+          <w:rFonts w:ascii="Roboto" w:eastAsia="Roboto" w:hAnsi="Roboto" w:cs="Roboto"/>
+          <w:color w:val="0070C0"/>
+          <w:sz w:val="20"/>
+          <w:szCs w:val="20"/>
+        </w:rPr>
+      </w:pPr>
+      <w:r>
+        <w:rPr>
+          <w:rFonts w:ascii="Roboto" w:eastAsia="Roboto" w:hAnsi="Roboto" w:cs="Roboto"/>
+          <w:color w:val="0070C0"/>
+          <w:sz w:val="20"/>
+          <w:szCs w:val="20"/>
+        </w:rPr>
+        <w:t>I think both programming languages are very great and have their own advantages and disadvantages. The syntax is little different and one needs to get used to it. Python is mor for scripts and applications that run on a server and JavaScript is mostly used in the browser on websites.</w:t>
+      </w:r>
+    </w:p>
+    <w:p>
+      <w:pPr>
+        <w:rPr>
+          <w:rFonts w:ascii="Roboto" w:eastAsia="Roboto" w:hAnsi="Roboto" w:cs="Roboto"/>
+          <w:sz w:val="20"/>
+          <w:szCs w:val="20"/>
+        </w:rPr>
+      </w:pPr>
+    </w:p>
+    <w:p>
+      <w:pPr>
         <w:numPr>
           <w:ilvl w:val="0"/>
           <w:numId w:val="2"/>
@@ -4714,6 +4849,44 @@
         <w:t>Now that you’re nearly at the end of Achievement 1, consider what you know about Python so far. What would you say are the limitations of Python as a programming language?</w:t>
       </w:r>
     </w:p>
+    <w:p>
+      <w:pPr>
+        <w:rPr>
+          <w:rFonts w:ascii="Roboto" w:eastAsia="Roboto" w:hAnsi="Roboto" w:cs="Roboto"/>
+          <w:sz w:val="20"/>
+          <w:szCs w:val="20"/>
+        </w:rPr>
+      </w:pPr>
+    </w:p>
+    <w:p>
+      <w:pPr>
+        <w:ind w:left="720"/>
+        <w:rPr>
+          <w:rFonts w:ascii="Roboto" w:eastAsia="Roboto" w:hAnsi="Roboto" w:cs="Roboto"/>
+          <w:color w:val="0070C0"/>
+          <w:sz w:val="20"/>
+          <w:szCs w:val="20"/>
+        </w:rPr>
+      </w:pPr>
+      <w:r>
+        <w:rPr>
+          <w:rFonts w:ascii="Roboto" w:eastAsia="Roboto" w:hAnsi="Roboto" w:cs="Roboto"/>
+          <w:color w:val="0070C0"/>
+          <w:sz w:val="20"/>
+          <w:szCs w:val="20"/>
+        </w:rPr>
+        <w:t xml:space="preserve">Python is very nice and offers a lot of opportunities with different use cases. </w:t>
+      </w:r>
+      <w:r>
+        <w:rPr>
+          <w:rFonts w:ascii="Roboto" w:eastAsia="Roboto" w:hAnsi="Roboto" w:cs="Roboto"/>
+          <w:color w:val="0070C0"/>
+          <w:sz w:val="20"/>
+          <w:szCs w:val="20"/>
+        </w:rPr>
+        <w:t xml:space="preserve">The limitations are that you need to have the correct python version installed on your computer or machine in order to run the script correctly. </w:t>
+      </w:r>
+    </w:p>
     <w:p/>
     <w:p>
       <w:pPr>
@@ -4734,6 +4907,7 @@
           <w:sz w:val="32"/>
           <w:szCs w:val="32"/>
         </w:rPr>
+        <w:lastRenderedPageBreak/>
         <w:t>Exercise 1.7: Finalizing Your Python Program</w:t>
       </w:r>
     </w:p>
@@ -4892,7 +5066,6 @@
           <w:sz w:val="20"/>
           <w:szCs w:val="20"/>
         </w:rPr>
-        <w:lastRenderedPageBreak/>
         <w:t>By this point, you’ve finished creating your Recipe app. How did it go? What’s something in the app that you did well with? If you were to start over, what’s something about your app that you would change or improve?</w:t>
       </w:r>
     </w:p>
@@ -5192,6 +5365,7 @@
           <w:sz w:val="20"/>
           <w:szCs w:val="20"/>
         </w:rPr>
+        <w:lastRenderedPageBreak/>
         <w:t>Reflect on your learning and project work for Achievement 1. What were you most proud of? How will you repeat or build on this in Achievement 2?</w:t>
       </w:r>
     </w:p>
@@ -5337,7 +5511,6 @@
           <w:sz w:val="24"/>
           <w:szCs w:val="24"/>
         </w:rPr>
-        <w:lastRenderedPageBreak/>
         <w:t>Learning Goals</w:t>
       </w:r>
     </w:p>
@@ -5585,6 +5758,7 @@
         <w:rPr>
           <w:color w:val="434343"/>
         </w:rPr>
+        <w:lastRenderedPageBreak/>
         <w:t>Learning Goals</w:t>
       </w:r>
     </w:p>
@@ -5733,7 +5907,6 @@
           <w:sz w:val="20"/>
           <w:szCs w:val="20"/>
         </w:rPr>
-        <w:lastRenderedPageBreak/>
         <w:t>(</w:t>
       </w:r>
       <w:r>
@@ -6002,6 +6175,7 @@
           <w:sz w:val="32"/>
           <w:szCs w:val="32"/>
         </w:rPr>
+        <w:lastRenderedPageBreak/>
         <w:t>Exercise 2.4: Django Views and Templates</w:t>
       </w:r>
     </w:p>
@@ -6102,7 +6276,6 @@
           <w:sz w:val="20"/>
           <w:szCs w:val="20"/>
         </w:rPr>
-        <w:lastRenderedPageBreak/>
         <w:t>Do some research on Django views. In your own words, use an example to explain how Django views work.</w:t>
       </w:r>
     </w:p>
@@ -6575,7 +6748,6 @@
           <w:sz w:val="32"/>
           <w:szCs w:val="32"/>
         </w:rPr>
-        <w:lastRenderedPageBreak/>
         <w:t>Exercise 2.6: User Authentication in Django</w:t>
       </w:r>
     </w:p>
@@ -7004,6 +7176,7 @@
                 <w:sz w:val="20"/>
                 <w:szCs w:val="20"/>
               </w:rPr>
+              <w:lastRenderedPageBreak/>
               <w:t>include(</w:t>
             </w:r>
             <w:proofErr w:type="gramEnd"/>
@@ -7111,7 +7284,6 @@
           <w:sz w:val="20"/>
           <w:szCs w:val="20"/>
         </w:rPr>
-        <w:lastRenderedPageBreak/>
         <w:t>Implement search and visualization (reports/charts) features</w:t>
       </w:r>
     </w:p>
@@ -7529,6 +7701,7 @@
       <w:bookmarkStart w:id="50" w:name="_7672nqx8kj2m" w:colFirst="0" w:colLast="0"/>
       <w:bookmarkEnd w:id="50"/>
       <w:r>
+        <w:lastRenderedPageBreak/>
         <w:t>Reflection Questions</w:t>
       </w:r>
     </w:p>
@@ -7669,7 +7842,6 @@
           <w:sz w:val="20"/>
           <w:szCs w:val="20"/>
         </w:rPr>
-        <w:lastRenderedPageBreak/>
         <w:t xml:space="preserve">What’s something you’re proud of? </w:t>
       </w:r>
     </w:p>

</xml_diff>

<commit_message>
Update Learning Journal Exercise 1.7
</commit_message>
<xml_diff>
--- a/python-for-web-developers-learning-journal.docx
+++ b/python-for-web-developers-learning-journal.docx
@@ -257,25 +257,7 @@
           <w:sz w:val="20"/>
           <w:szCs w:val="20"/>
         </w:rPr>
-        <w:t xml:space="preserve">Thanks to this Learning Journal, when you finish the </w:t>
-      </w:r>
-      <w:proofErr w:type="gramStart"/>
-      <w:r>
-        <w:rPr>
-          <w:rFonts w:ascii="Roboto" w:eastAsia="Roboto" w:hAnsi="Roboto" w:cs="Roboto"/>
-          <w:sz w:val="20"/>
-          <w:szCs w:val="20"/>
-        </w:rPr>
-        <w:t>course</w:t>
-      </w:r>
-      <w:proofErr w:type="gramEnd"/>
-      <w:r>
-        <w:rPr>
-          <w:rFonts w:ascii="Roboto" w:eastAsia="Roboto" w:hAnsi="Roboto" w:cs="Roboto"/>
-          <w:sz w:val="20"/>
-          <w:szCs w:val="20"/>
-        </w:rPr>
-        <w:t xml:space="preserve"> you’ll have a complete and detailed record of your learning journey and progress over time. We really recommend that you take the time to complete this Journal; students do better in CF courses and in the working world as a result!</w:t>
+        <w:t>Thanks to this Learning Journal, when you finish the course you’ll have a complete and detailed record of your learning journey and progress over time. We really recommend that you take the time to complete this Journal; students do better in CF courses and in the working world as a result!</w:t>
       </w:r>
     </w:p>
     <w:p>
@@ -898,25 +880,7 @@
           <w:sz w:val="20"/>
           <w:szCs w:val="20"/>
         </w:rPr>
-        <w:t xml:space="preserve">Now that you’ve had an introduction to Python, write down 3 goals you have for yourself and </w:t>
-      </w:r>
-      <w:proofErr w:type="gramStart"/>
-      <w:r>
-        <w:rPr>
-          <w:rFonts w:ascii="Roboto" w:eastAsia="Roboto" w:hAnsi="Roboto" w:cs="Roboto"/>
-          <w:sz w:val="20"/>
-          <w:szCs w:val="20"/>
-        </w:rPr>
-        <w:t>your</w:t>
-      </w:r>
-      <w:proofErr w:type="gramEnd"/>
-      <w:r>
-        <w:rPr>
-          <w:rFonts w:ascii="Roboto" w:eastAsia="Roboto" w:hAnsi="Roboto" w:cs="Roboto"/>
-          <w:sz w:val="20"/>
-          <w:szCs w:val="20"/>
-        </w:rPr>
-        <w:t xml:space="preserve"> learning during this Achievement. You can reflect on the following questions if it helps you. What </w:t>
+        <w:t xml:space="preserve">Now that you’ve had an introduction to Python, write down 3 goals you have for yourself and your learning during this Achievement. You can reflect on the following questions if it helps you. What </w:t>
       </w:r>
       <w:r>
         <w:rPr>
@@ -1126,43 +1090,7 @@
           <w:sz w:val="20"/>
           <w:szCs w:val="20"/>
         </w:rPr>
-        <w:t xml:space="preserve">Imagine you’re having a conversation with a future colleague about whether to use the </w:t>
-      </w:r>
-      <w:proofErr w:type="spellStart"/>
-      <w:r>
-        <w:rPr>
-          <w:rFonts w:ascii="Roboto" w:eastAsia="Roboto" w:hAnsi="Roboto" w:cs="Roboto"/>
-          <w:sz w:val="20"/>
-          <w:szCs w:val="20"/>
-        </w:rPr>
-        <w:t>iPython</w:t>
-      </w:r>
-      <w:proofErr w:type="spellEnd"/>
-      <w:r>
-        <w:rPr>
-          <w:rFonts w:ascii="Roboto" w:eastAsia="Roboto" w:hAnsi="Roboto" w:cs="Roboto"/>
-          <w:sz w:val="20"/>
-          <w:szCs w:val="20"/>
-        </w:rPr>
-        <w:t xml:space="preserve"> Shell instead of Python’s default shell. What reasons would you give to explain the benefits of using the </w:t>
-      </w:r>
-      <w:proofErr w:type="spellStart"/>
-      <w:r>
-        <w:rPr>
-          <w:rFonts w:ascii="Roboto" w:eastAsia="Roboto" w:hAnsi="Roboto" w:cs="Roboto"/>
-          <w:sz w:val="20"/>
-          <w:szCs w:val="20"/>
-        </w:rPr>
-        <w:t>iPython</w:t>
-      </w:r>
-      <w:proofErr w:type="spellEnd"/>
-      <w:r>
-        <w:rPr>
-          <w:rFonts w:ascii="Roboto" w:eastAsia="Roboto" w:hAnsi="Roboto" w:cs="Roboto"/>
-          <w:sz w:val="20"/>
-          <w:szCs w:val="20"/>
-        </w:rPr>
-        <w:t xml:space="preserve"> Shell over the default one?</w:t>
+        <w:t>Imagine you’re having a conversation with a future colleague about whether to use the iPython Shell instead of Python’s default shell. What reasons would you give to explain the benefits of using the iPython Shell over the default one?</w:t>
       </w:r>
     </w:p>
     <w:p>
@@ -1184,7 +1112,6 @@
           <w:szCs w:val="20"/>
         </w:rPr>
       </w:pPr>
-      <w:proofErr w:type="spellStart"/>
       <w:r>
         <w:rPr>
           <w:rFonts w:ascii="Roboto" w:eastAsia="Roboto" w:hAnsi="Roboto" w:cs="Roboto"/>
@@ -1210,17 +1137,7 @@
           <w:sz w:val="20"/>
           <w:szCs w:val="20"/>
         </w:rPr>
-        <w:t>thon</w:t>
-      </w:r>
-      <w:proofErr w:type="spellEnd"/>
-      <w:r>
-        <w:rPr>
-          <w:rFonts w:ascii="Roboto" w:eastAsia="Roboto" w:hAnsi="Roboto" w:cs="Roboto"/>
-          <w:color w:val="0070C0"/>
-          <w:sz w:val="20"/>
-          <w:szCs w:val="20"/>
-        </w:rPr>
-        <w:t xml:space="preserve"> offers code highlighting with colors, auto indention for nested statements and auto completion.</w:t>
+        <w:t>thon offers code highlighting with colors, auto indention for nested statements and auto completion.</w:t>
       </w:r>
     </w:p>
     <w:p>
@@ -2094,9 +2011,16 @@
           <w:szCs w:val="20"/>
           <w:shd w:val="clear" w:color="auto" w:fill="F9F2F4"/>
         </w:rPr>
-        <w:t>if-</w:t>
-      </w:r>
-      <w:proofErr w:type="spellStart"/>
+        <w:t>if-elif-else</w:t>
+      </w:r>
+      <w:r>
+        <w:rPr>
+          <w:rFonts w:ascii="Roboto" w:eastAsia="Roboto" w:hAnsi="Roboto" w:cs="Roboto"/>
+          <w:sz w:val="20"/>
+          <w:szCs w:val="20"/>
+        </w:rPr>
+        <w:t xml:space="preserve"> statements to run different tasks based on conditions that you define. Now practice that skill by writing a script for a simple travel app using an </w:t>
+      </w:r>
       <w:r>
         <w:rPr>
           <w:rFonts w:ascii="Roboto" w:eastAsia="Roboto" w:hAnsi="Roboto" w:cs="Roboto"/>
@@ -2106,62 +2030,7 @@
           <w:szCs w:val="20"/>
           <w:shd w:val="clear" w:color="auto" w:fill="F9F2F4"/>
         </w:rPr>
-        <w:t>elif</w:t>
-      </w:r>
-      <w:proofErr w:type="spellEnd"/>
-      <w:r>
-        <w:rPr>
-          <w:rFonts w:ascii="Roboto" w:eastAsia="Roboto" w:hAnsi="Roboto" w:cs="Roboto"/>
-          <w:b/>
-          <w:color w:val="C7254E"/>
-          <w:sz w:val="20"/>
-          <w:szCs w:val="20"/>
-          <w:shd w:val="clear" w:color="auto" w:fill="F9F2F4"/>
-        </w:rPr>
-        <w:t>-else</w:t>
-      </w:r>
-      <w:r>
-        <w:rPr>
-          <w:rFonts w:ascii="Roboto" w:eastAsia="Roboto" w:hAnsi="Roboto" w:cs="Roboto"/>
-          <w:sz w:val="20"/>
-          <w:szCs w:val="20"/>
-        </w:rPr>
-        <w:t xml:space="preserve"> statements to run different tasks based on conditions that you define. Now practice that skill by writing a script for a simple travel app using an </w:t>
-      </w:r>
-      <w:r>
-        <w:rPr>
-          <w:rFonts w:ascii="Roboto" w:eastAsia="Roboto" w:hAnsi="Roboto" w:cs="Roboto"/>
-          <w:b/>
-          <w:color w:val="C7254E"/>
-          <w:sz w:val="20"/>
-          <w:szCs w:val="20"/>
-          <w:shd w:val="clear" w:color="auto" w:fill="F9F2F4"/>
-        </w:rPr>
-        <w:t>if-</w:t>
-      </w:r>
-      <w:proofErr w:type="spellStart"/>
-      <w:r>
-        <w:rPr>
-          <w:rFonts w:ascii="Roboto" w:eastAsia="Roboto" w:hAnsi="Roboto" w:cs="Roboto"/>
-          <w:b/>
-          <w:color w:val="C7254E"/>
-          <w:sz w:val="20"/>
-          <w:szCs w:val="20"/>
-          <w:shd w:val="clear" w:color="auto" w:fill="F9F2F4"/>
-        </w:rPr>
-        <w:t>elif</w:t>
-      </w:r>
-      <w:proofErr w:type="spellEnd"/>
-      <w:r>
-        <w:rPr>
-          <w:rFonts w:ascii="Roboto" w:eastAsia="Roboto" w:hAnsi="Roboto" w:cs="Roboto"/>
-          <w:b/>
-          <w:color w:val="C7254E"/>
-          <w:sz w:val="20"/>
-          <w:szCs w:val="20"/>
-          <w:shd w:val="clear" w:color="auto" w:fill="F9F2F4"/>
-        </w:rPr>
-        <w:t>-else</w:t>
+        <w:t>if-elif-else</w:t>
       </w:r>
       <w:r>
         <w:rPr>
@@ -2385,7 +2254,6 @@
               </w:rPr>
               <w:t xml:space="preserve"> </w:t>
             </w:r>
-            <w:proofErr w:type="gramStart"/>
             <w:r>
               <w:rPr>
                 <w:rFonts w:ascii="Roboto" w:eastAsia="Roboto" w:hAnsi="Roboto" w:cs="Roboto"/>
@@ -2396,7 +2264,6 @@
               </w:rPr>
               <w:t>input(</w:t>
             </w:r>
-            <w:proofErr w:type="gramEnd"/>
             <w:r>
               <w:rPr>
                 <w:rFonts w:ascii="Roboto" w:eastAsia="Roboto" w:hAnsi="Roboto" w:cs="Roboto"/>
@@ -2569,7 +2436,6 @@
               </w:rPr>
               <w:t xml:space="preserve">    </w:t>
             </w:r>
-            <w:proofErr w:type="gramStart"/>
             <w:r>
               <w:rPr>
                 <w:rFonts w:ascii="Roboto" w:eastAsia="Roboto" w:hAnsi="Roboto" w:cs="Roboto"/>
@@ -2580,7 +2446,6 @@
               </w:rPr>
               <w:t>print(</w:t>
             </w:r>
-            <w:proofErr w:type="gramEnd"/>
             <w:r>
               <w:rPr>
                 <w:rFonts w:ascii="Roboto" w:eastAsia="Roboto" w:hAnsi="Roboto" w:cs="Roboto"/>
@@ -2667,7 +2532,6 @@
               </w:rPr>
               <w:t xml:space="preserve">    </w:t>
             </w:r>
-            <w:proofErr w:type="gramStart"/>
             <w:r>
               <w:rPr>
                 <w:rFonts w:ascii="Roboto" w:eastAsia="Roboto" w:hAnsi="Roboto" w:cs="Roboto"/>
@@ -2678,7 +2542,6 @@
               </w:rPr>
               <w:t>print(</w:t>
             </w:r>
-            <w:proofErr w:type="gramEnd"/>
             <w:r>
               <w:rPr>
                 <w:rFonts w:ascii="Roboto" w:eastAsia="Roboto" w:hAnsi="Roboto" w:cs="Roboto"/>
@@ -3169,8 +3032,6 @@
         </w:rPr>
         <w:t xml:space="preserve">In this Exercise you learned about the pickling process with the </w:t>
       </w:r>
-      <w:proofErr w:type="spellStart"/>
-      <w:proofErr w:type="gramStart"/>
       <w:r>
         <w:rPr>
           <w:rFonts w:ascii="Roboto" w:eastAsia="Roboto" w:hAnsi="Roboto" w:cs="Roboto"/>
@@ -3180,20 +3041,7 @@
           <w:szCs w:val="20"/>
           <w:shd w:val="clear" w:color="auto" w:fill="F9F2F4"/>
         </w:rPr>
-        <w:t>pickle.dump</w:t>
-      </w:r>
-      <w:proofErr w:type="spellEnd"/>
-      <w:proofErr w:type="gramEnd"/>
-      <w:r>
-        <w:rPr>
-          <w:rFonts w:ascii="Roboto" w:eastAsia="Roboto" w:hAnsi="Roboto" w:cs="Roboto"/>
-          <w:b/>
-          <w:color w:val="C7254E"/>
-          <w:sz w:val="20"/>
-          <w:szCs w:val="20"/>
-          <w:shd w:val="clear" w:color="auto" w:fill="F9F2F4"/>
-        </w:rPr>
-        <w:t>()</w:t>
+        <w:t>pickle.dump()</w:t>
       </w:r>
       <w:r>
         <w:rPr>
@@ -3302,8 +3150,6 @@
         </w:rPr>
         <w:t xml:space="preserve">To get the current working directory: </w:t>
       </w:r>
-      <w:proofErr w:type="spellStart"/>
-      <w:proofErr w:type="gramStart"/>
       <w:r>
         <w:rPr>
           <w:rStyle w:val="HTMLCode"/>
@@ -3312,10 +3158,28 @@
           <w:bCs/>
           <w:color w:val="632423" w:themeColor="accent2" w:themeShade="80"/>
         </w:rPr>
-        <w:t>os.getcwd</w:t>
-      </w:r>
-      <w:proofErr w:type="spellEnd"/>
-      <w:proofErr w:type="gramEnd"/>
+        <w:t>os.getcwd()</w:t>
+      </w:r>
+    </w:p>
+    <w:p>
+      <w:pPr>
+        <w:ind w:left="720"/>
+        <w:rPr>
+          <w:rFonts w:ascii="Roboto" w:eastAsia="Roboto" w:hAnsi="Roboto" w:cs="Roboto"/>
+          <w:color w:val="0070C0"/>
+          <w:sz w:val="20"/>
+          <w:szCs w:val="20"/>
+        </w:rPr>
+      </w:pPr>
+      <w:r>
+        <w:rPr>
+          <w:rFonts w:ascii="Roboto" w:eastAsia="Roboto" w:hAnsi="Roboto" w:cs="Roboto"/>
+          <w:color w:val="0070C0"/>
+          <w:sz w:val="20"/>
+          <w:szCs w:val="20"/>
+        </w:rPr>
+        <w:t xml:space="preserve">To change the current working directory: </w:t>
+      </w:r>
       <w:r>
         <w:rPr>
           <w:rStyle w:val="HTMLCode"/>
@@ -3324,51 +3188,7 @@
           <w:bCs/>
           <w:color w:val="632423" w:themeColor="accent2" w:themeShade="80"/>
         </w:rPr>
-        <w:t>()</w:t>
-      </w:r>
-    </w:p>
-    <w:p>
-      <w:pPr>
-        <w:ind w:left="720"/>
-        <w:rPr>
-          <w:rFonts w:ascii="Roboto" w:eastAsia="Roboto" w:hAnsi="Roboto" w:cs="Roboto"/>
-          <w:color w:val="0070C0"/>
-          <w:sz w:val="20"/>
-          <w:szCs w:val="20"/>
-        </w:rPr>
-      </w:pPr>
-      <w:r>
-        <w:rPr>
-          <w:rFonts w:ascii="Roboto" w:eastAsia="Roboto" w:hAnsi="Roboto" w:cs="Roboto"/>
-          <w:color w:val="0070C0"/>
-          <w:sz w:val="20"/>
-          <w:szCs w:val="20"/>
-        </w:rPr>
-        <w:t xml:space="preserve">To change the current working directory: </w:t>
-      </w:r>
-      <w:proofErr w:type="spellStart"/>
-      <w:proofErr w:type="gramStart"/>
-      <w:r>
-        <w:rPr>
-          <w:rStyle w:val="HTMLCode"/>
-          <w:rFonts w:eastAsia="Arial"/>
-          <w:b/>
-          <w:bCs/>
-          <w:color w:val="632423" w:themeColor="accent2" w:themeShade="80"/>
-        </w:rPr>
-        <w:t>os.chdir</w:t>
-      </w:r>
-      <w:proofErr w:type="spellEnd"/>
-      <w:proofErr w:type="gramEnd"/>
-      <w:r>
-        <w:rPr>
-          <w:rStyle w:val="HTMLCode"/>
-          <w:rFonts w:eastAsia="Arial"/>
-          <w:b/>
-          <w:bCs/>
-          <w:color w:val="632423" w:themeColor="accent2" w:themeShade="80"/>
-        </w:rPr>
-        <w:t>()</w:t>
+        <w:t>os.chdir()</w:t>
       </w:r>
     </w:p>
     <w:p>
@@ -3926,27 +3746,7 @@
                 <w:sz w:val="20"/>
                 <w:szCs w:val="20"/>
               </w:rPr>
-              <w:t>Inheritance means that a class inherits another class. In this case the subclass gets all attributes from the parent class. Also, a subclass can have even more attributes that are defined within the subclass. A subclass can also override an attribute from the parent class, for example the __</w:t>
-            </w:r>
-            <w:proofErr w:type="spellStart"/>
-            <w:r>
-              <w:rPr>
-                <w:rFonts w:ascii="Roboto" w:eastAsia="Roboto" w:hAnsi="Roboto" w:cs="Roboto"/>
-                <w:color w:val="0070C0"/>
-                <w:sz w:val="20"/>
-                <w:szCs w:val="20"/>
-              </w:rPr>
-              <w:t>init</w:t>
-            </w:r>
-            <w:proofErr w:type="spellEnd"/>
-            <w:r>
-              <w:rPr>
-                <w:rFonts w:ascii="Roboto" w:eastAsia="Roboto" w:hAnsi="Roboto" w:cs="Roboto"/>
-                <w:color w:val="0070C0"/>
-                <w:sz w:val="20"/>
-                <w:szCs w:val="20"/>
-              </w:rPr>
-              <w:t xml:space="preserve">__ method. An example of a parent class would be </w:t>
+              <w:t xml:space="preserve">Inheritance means that a class inherits another class. In this case the subclass gets all attributes from the parent class. Also, a subclass can have even more attributes that are defined within the subclass. A subclass can also override an attribute from the parent class, for example the __init__ method. An example of a parent class would be </w:t>
             </w:r>
             <w:r>
               <w:rPr>
@@ -3997,27 +3797,7 @@
                 <w:sz w:val="20"/>
                 <w:szCs w:val="20"/>
               </w:rPr>
-              <w:t xml:space="preserve">    Attributes </w:t>
-            </w:r>
-            <w:proofErr w:type="spellStart"/>
-            <w:r>
-              <w:rPr>
-                <w:rFonts w:ascii="Roboto" w:eastAsia="Roboto" w:hAnsi="Roboto" w:cs="Roboto"/>
-                <w:color w:val="0070C0"/>
-                <w:sz w:val="20"/>
-                <w:szCs w:val="20"/>
-              </w:rPr>
-              <w:t>etc</w:t>
-            </w:r>
-            <w:proofErr w:type="spellEnd"/>
-            <w:r>
-              <w:rPr>
-                <w:rFonts w:ascii="Roboto" w:eastAsia="Roboto" w:hAnsi="Roboto" w:cs="Roboto"/>
-                <w:color w:val="0070C0"/>
-                <w:sz w:val="20"/>
-                <w:szCs w:val="20"/>
-              </w:rPr>
-              <w:t>…</w:t>
+              <w:t xml:space="preserve">    Attributes etc…</w:t>
             </w:r>
           </w:p>
         </w:tc>
@@ -5050,6 +4830,35 @@
     </w:p>
     <w:p>
       <w:pPr>
+        <w:ind w:left="720"/>
+        <w:rPr>
+          <w:rFonts w:ascii="Roboto" w:eastAsia="Roboto" w:hAnsi="Roboto" w:cs="Roboto"/>
+          <w:color w:val="0070C0"/>
+          <w:sz w:val="20"/>
+          <w:szCs w:val="20"/>
+        </w:rPr>
+      </w:pPr>
+      <w:r>
+        <w:rPr>
+          <w:rFonts w:ascii="Roboto" w:eastAsia="Roboto" w:hAnsi="Roboto" w:cs="Roboto"/>
+          <w:color w:val="0070C0"/>
+          <w:sz w:val="20"/>
+          <w:szCs w:val="20"/>
+        </w:rPr>
+        <w:t xml:space="preserve">An ORM makes the communication with a database much more easy since it converts the structure of the databases in classes and objects that can easily be handled in python. </w:t>
+      </w:r>
+    </w:p>
+    <w:p>
+      <w:pPr>
+        <w:rPr>
+          <w:rFonts w:ascii="Roboto" w:eastAsia="Roboto" w:hAnsi="Roboto" w:cs="Roboto"/>
+          <w:sz w:val="20"/>
+          <w:szCs w:val="20"/>
+        </w:rPr>
+      </w:pPr>
+    </w:p>
+    <w:p>
+      <w:pPr>
         <w:numPr>
           <w:ilvl w:val="0"/>
           <w:numId w:val="17"/>
@@ -5080,6 +4889,42 @@
     </w:p>
     <w:p>
       <w:pPr>
+        <w:ind w:left="720"/>
+        <w:rPr>
+          <w:rFonts w:ascii="Roboto" w:eastAsia="Roboto" w:hAnsi="Roboto" w:cs="Roboto"/>
+          <w:sz w:val="20"/>
+          <w:szCs w:val="20"/>
+        </w:rPr>
+      </w:pPr>
+      <w:r>
+        <w:rPr>
+          <w:rFonts w:ascii="Roboto" w:eastAsia="Roboto" w:hAnsi="Roboto" w:cs="Roboto"/>
+          <w:color w:val="0070C0"/>
+          <w:sz w:val="20"/>
+          <w:szCs w:val="20"/>
+        </w:rPr>
+        <w:t>It went well, I learned a lot, practiced and now have a working command line app. I did well with the program logic and the program structure. If I would start over, I wouldn’t do every exercise as a new project. I like it more building on one project and adding to it. Also, I would include a GUI</w:t>
+      </w:r>
+      <w:r>
+        <w:rPr>
+          <w:rFonts w:ascii="Roboto" w:eastAsia="Roboto" w:hAnsi="Roboto" w:cs="Roboto"/>
+          <w:sz w:val="20"/>
+          <w:szCs w:val="20"/>
+        </w:rPr>
+        <w:t>.</w:t>
+      </w:r>
+    </w:p>
+    <w:p>
+      <w:pPr>
+        <w:rPr>
+          <w:rFonts w:ascii="Roboto" w:eastAsia="Roboto" w:hAnsi="Roboto" w:cs="Roboto"/>
+          <w:sz w:val="20"/>
+          <w:szCs w:val="20"/>
+        </w:rPr>
+      </w:pPr>
+    </w:p>
+    <w:p>
+      <w:pPr>
         <w:numPr>
           <w:ilvl w:val="0"/>
           <w:numId w:val="17"/>
@@ -5101,6 +4946,36 @@
     </w:p>
     <w:p>
       <w:pPr>
+        <w:ind w:left="360"/>
+        <w:rPr>
+          <w:rFonts w:ascii="Roboto" w:eastAsia="Roboto" w:hAnsi="Roboto" w:cs="Roboto"/>
+          <w:sz w:val="20"/>
+          <w:szCs w:val="20"/>
+        </w:rPr>
+      </w:pPr>
+    </w:p>
+    <w:p>
+      <w:pPr>
+        <w:ind w:left="720"/>
+        <w:rPr>
+          <w:rFonts w:ascii="Roboto" w:eastAsia="Roboto" w:hAnsi="Roboto" w:cs="Roboto"/>
+          <w:color w:val="0070C0"/>
+          <w:sz w:val="20"/>
+          <w:szCs w:val="20"/>
+        </w:rPr>
+      </w:pPr>
+      <w:r>
+        <w:rPr>
+          <w:rFonts w:ascii="Roboto" w:eastAsia="Roboto" w:hAnsi="Roboto" w:cs="Roboto"/>
+          <w:color w:val="0070C0"/>
+          <w:sz w:val="20"/>
+          <w:szCs w:val="20"/>
+        </w:rPr>
+        <w:t>I know the Python basics and I am able to create full working command line applications with Python. I can read and write files and communicate with a MySQL Database in different ways.</w:t>
+      </w:r>
+    </w:p>
+    <w:p>
+      <w:pPr>
         <w:ind w:left="720"/>
         <w:rPr>
           <w:rFonts w:ascii="Roboto" w:eastAsia="Roboto" w:hAnsi="Roboto" w:cs="Roboto"/>
@@ -5161,6 +5036,28 @@
     </w:p>
     <w:p>
       <w:pPr>
+        <w:ind w:left="1440"/>
+        <w:rPr>
+          <w:rFonts w:ascii="Roboto" w:eastAsia="Roboto" w:hAnsi="Roboto" w:cs="Roboto"/>
+          <w:color w:val="0070C0"/>
+          <w:sz w:val="20"/>
+          <w:szCs w:val="20"/>
+          <w:lang w:val="en-US"/>
+        </w:rPr>
+      </w:pPr>
+      <w:r>
+        <w:rPr>
+          <w:rFonts w:ascii="Roboto" w:eastAsia="Roboto" w:hAnsi="Roboto" w:cs="Roboto"/>
+          <w:color w:val="0070C0"/>
+          <w:sz w:val="20"/>
+          <w:szCs w:val="20"/>
+          <w:lang w:val="en-US"/>
+        </w:rPr>
+        <w:t>Python understanding in general and program structure and logic.</w:t>
+      </w:r>
+    </w:p>
+    <w:p>
+      <w:pPr>
         <w:numPr>
           <w:ilvl w:val="1"/>
           <w:numId w:val="17"/>
@@ -5182,6 +5079,26 @@
     </w:p>
     <w:p>
       <w:pPr>
+        <w:ind w:left="1440"/>
+        <w:rPr>
+          <w:rFonts w:ascii="Roboto" w:eastAsia="Roboto" w:hAnsi="Roboto" w:cs="Roboto"/>
+          <w:color w:val="0070C0"/>
+          <w:sz w:val="20"/>
+          <w:szCs w:val="20"/>
+        </w:rPr>
+      </w:pPr>
+      <w:r>
+        <w:rPr>
+          <w:rFonts w:ascii="Roboto" w:eastAsia="Roboto" w:hAnsi="Roboto" w:cs="Roboto"/>
+          <w:color w:val="0070C0"/>
+          <w:sz w:val="20"/>
+          <w:szCs w:val="20"/>
+        </w:rPr>
+        <w:t>Finishing the Achievement relatively easy and fast.</w:t>
+      </w:r>
+    </w:p>
+    <w:p>
+      <w:pPr>
         <w:numPr>
           <w:ilvl w:val="1"/>
           <w:numId w:val="17"/>
@@ -5203,6 +5120,35 @@
     </w:p>
     <w:p>
       <w:pPr>
+        <w:ind w:left="1440"/>
+        <w:rPr>
+          <w:rFonts w:ascii="Roboto" w:eastAsia="Roboto" w:hAnsi="Roboto" w:cs="Roboto"/>
+          <w:color w:val="0070C0"/>
+          <w:sz w:val="20"/>
+          <w:szCs w:val="20"/>
+        </w:rPr>
+      </w:pPr>
+      <w:r>
+        <w:rPr>
+          <w:rFonts w:ascii="Roboto" w:eastAsia="Roboto" w:hAnsi="Roboto" w:cs="Roboto"/>
+          <w:color w:val="0070C0"/>
+          <w:sz w:val="20"/>
+          <w:szCs w:val="20"/>
+        </w:rPr>
+        <w:t xml:space="preserve">Some database queries where a little challenging and also planning to finish the tasks </w:t>
+      </w:r>
+      <w:r>
+        <w:rPr>
+          <w:rFonts w:ascii="Roboto" w:eastAsia="Roboto" w:hAnsi="Roboto" w:cs="Roboto"/>
+          <w:color w:val="0070C0"/>
+          <w:sz w:val="20"/>
+          <w:szCs w:val="20"/>
+        </w:rPr>
+        <w:t>on time as I set my goals.</w:t>
+      </w:r>
+    </w:p>
+    <w:p>
+      <w:pPr>
         <w:numPr>
           <w:ilvl w:val="1"/>
           <w:numId w:val="17"/>
@@ -5224,6 +5170,26 @@
     </w:p>
     <w:p>
       <w:pPr>
+        <w:ind w:left="1440"/>
+        <w:rPr>
+          <w:rFonts w:ascii="Roboto" w:eastAsia="Roboto" w:hAnsi="Roboto" w:cs="Roboto"/>
+          <w:color w:val="0070C0"/>
+          <w:sz w:val="20"/>
+          <w:szCs w:val="20"/>
+        </w:rPr>
+      </w:pPr>
+      <w:r>
+        <w:rPr>
+          <w:rFonts w:ascii="Roboto" w:eastAsia="Roboto" w:hAnsi="Roboto" w:cs="Roboto"/>
+          <w:color w:val="0070C0"/>
+          <w:sz w:val="20"/>
+          <w:szCs w:val="20"/>
+        </w:rPr>
+        <w:t>Yes, I would say it was ok or good but I want and need to learn more about Python.</w:t>
+      </w:r>
+    </w:p>
+    <w:p>
+      <w:pPr>
         <w:numPr>
           <w:ilvl w:val="1"/>
           <w:numId w:val="17"/>
@@ -5243,6 +5209,62 @@
         <w:t>What’s something you want to keep in mind to help you do your best in Achievement 2?</w:t>
       </w:r>
     </w:p>
+    <w:p>
+      <w:pPr>
+        <w:ind w:left="1440"/>
+        <w:rPr>
+          <w:rFonts w:ascii="Roboto" w:eastAsia="Roboto" w:hAnsi="Roboto" w:cs="Roboto"/>
+          <w:color w:val="0070C0"/>
+          <w:sz w:val="20"/>
+          <w:szCs w:val="20"/>
+        </w:rPr>
+      </w:pPr>
+      <w:r>
+        <w:rPr>
+          <w:rFonts w:ascii="Roboto" w:eastAsia="Roboto" w:hAnsi="Roboto" w:cs="Roboto"/>
+          <w:color w:val="0070C0"/>
+          <w:sz w:val="20"/>
+          <w:szCs w:val="20"/>
+        </w:rPr>
+        <w:t xml:space="preserve">Plan enough time for each exercise and make the application </w:t>
+      </w:r>
+      <w:r>
+        <w:rPr>
+          <w:rFonts w:ascii="Roboto" w:eastAsia="Roboto" w:hAnsi="Roboto" w:cs="Roboto"/>
+          <w:color w:val="0070C0"/>
+          <w:sz w:val="20"/>
+          <w:szCs w:val="20"/>
+        </w:rPr>
+        <w:t>like</w:t>
+      </w:r>
+      <w:r>
+        <w:rPr>
+          <w:rFonts w:ascii="Roboto" w:eastAsia="Roboto" w:hAnsi="Roboto" w:cs="Roboto"/>
+          <w:color w:val="0070C0"/>
+          <w:sz w:val="20"/>
+          <w:szCs w:val="20"/>
+        </w:rPr>
+        <w:t xml:space="preserve"> I want it to </w:t>
+      </w:r>
+      <w:r>
+        <w:rPr>
+          <w:rFonts w:ascii="Roboto" w:eastAsia="Roboto" w:hAnsi="Roboto" w:cs="Roboto"/>
+          <w:color w:val="0070C0"/>
+          <w:sz w:val="20"/>
+          <w:szCs w:val="20"/>
+        </w:rPr>
+        <w:t>work</w:t>
+      </w:r>
+      <w:r>
+        <w:rPr>
+          <w:rFonts w:ascii="Roboto" w:eastAsia="Roboto" w:hAnsi="Roboto" w:cs="Roboto"/>
+          <w:color w:val="0070C0"/>
+          <w:sz w:val="20"/>
+          <w:szCs w:val="20"/>
+        </w:rPr>
+        <w:t>.</w:t>
+      </w:r>
+    </w:p>
     <w:p/>
     <w:p>
       <w:pPr>
@@ -5252,23 +5274,13 @@
           <w:szCs w:val="20"/>
         </w:rPr>
       </w:pPr>
-      <w:proofErr w:type="gramStart"/>
-      <w:r>
-        <w:rPr>
-          <w:rFonts w:ascii="Roboto" w:eastAsia="Roboto" w:hAnsi="Roboto" w:cs="Roboto"/>
-          <w:sz w:val="20"/>
-          <w:szCs w:val="20"/>
-        </w:rPr>
-        <w:t>Well</w:t>
-      </w:r>
-      <w:proofErr w:type="gramEnd"/>
-      <w:r>
-        <w:rPr>
-          <w:rFonts w:ascii="Roboto" w:eastAsia="Roboto" w:hAnsi="Roboto" w:cs="Roboto"/>
-          <w:sz w:val="20"/>
-          <w:szCs w:val="20"/>
-        </w:rPr>
-        <w:t xml:space="preserve"> done—you’ve now completed the Learning Journal for Achievement 1. As you’ll have seen, a little metacognition can go a long way!</w:t>
+      <w:r>
+        <w:rPr>
+          <w:rFonts w:ascii="Roboto" w:eastAsia="Roboto" w:hAnsi="Roboto" w:cs="Roboto"/>
+          <w:sz w:val="20"/>
+          <w:szCs w:val="20"/>
+        </w:rPr>
+        <w:t>Well done—you’ve now completed the Learning Journal for Achievement 1. As you’ll have seen, a little metacognition can go a long way!</w:t>
       </w:r>
     </w:p>
     <w:p>
@@ -5365,7 +5377,6 @@
           <w:sz w:val="20"/>
           <w:szCs w:val="20"/>
         </w:rPr>
-        <w:lastRenderedPageBreak/>
         <w:t>Reflect on your learning and project work for Achievement 1. What were you most proud of? How will you repeat or build on this in Achievement 2?</w:t>
       </w:r>
     </w:p>
@@ -5758,7 +5769,6 @@
         <w:rPr>
           <w:color w:val="434343"/>
         </w:rPr>
-        <w:lastRenderedPageBreak/>
         <w:t>Learning Goals</w:t>
       </w:r>
     </w:p>
@@ -5916,27 +5926,7 @@
           <w:sz w:val="20"/>
           <w:szCs w:val="20"/>
         </w:rPr>
-        <w:t xml:space="preserve">Hint: In the Exercise, you saw the example of the </w:t>
-      </w:r>
-      <w:proofErr w:type="spellStart"/>
-      <w:r>
-        <w:rPr>
-          <w:rFonts w:ascii="Roboto" w:eastAsia="Roboto" w:hAnsi="Roboto" w:cs="Roboto"/>
-          <w:i/>
-          <w:sz w:val="20"/>
-          <w:szCs w:val="20"/>
-        </w:rPr>
-        <w:t>CareerFoundry</w:t>
-      </w:r>
-      <w:proofErr w:type="spellEnd"/>
-      <w:r>
-        <w:rPr>
-          <w:rFonts w:ascii="Roboto" w:eastAsia="Roboto" w:hAnsi="Roboto" w:cs="Roboto"/>
-          <w:i/>
-          <w:sz w:val="20"/>
-          <w:szCs w:val="20"/>
-        </w:rPr>
-        <w:t xml:space="preserve"> website in the Project and Apps section.</w:t>
+        <w:t>Hint: In the Exercise, you saw the example of the CareerFoundry website in the Project and Apps section.</w:t>
       </w:r>
       <w:r>
         <w:rPr>
@@ -6038,6 +6028,7 @@
         <w:rPr>
           <w:color w:val="434343"/>
         </w:rPr>
+        <w:lastRenderedPageBreak/>
         <w:t>Learning Goals</w:t>
       </w:r>
     </w:p>
@@ -6175,7 +6166,6 @@
           <w:sz w:val="32"/>
           <w:szCs w:val="32"/>
         </w:rPr>
-        <w:lastRenderedPageBreak/>
         <w:t>Exercise 2.4: Django Views and Templates</w:t>
       </w:r>
     </w:p>
@@ -6372,6 +6362,7 @@
       <w:bookmarkStart w:id="40" w:name="_6xwtcaxru3ya" w:colFirst="0" w:colLast="0"/>
       <w:bookmarkEnd w:id="40"/>
       <w:r>
+        <w:lastRenderedPageBreak/>
         <w:t>Learning Goals</w:t>
       </w:r>
     </w:p>
@@ -6620,7 +6611,6 @@
                 <w:szCs w:val="20"/>
               </w:rPr>
             </w:pPr>
-            <w:proofErr w:type="spellStart"/>
             <w:r>
               <w:rPr>
                 <w:rFonts w:ascii="Roboto" w:eastAsia="Roboto" w:hAnsi="Roboto" w:cs="Roboto"/>
@@ -6629,7 +6619,6 @@
               </w:rPr>
               <w:t>ListView</w:t>
             </w:r>
-            <w:proofErr w:type="spellEnd"/>
           </w:p>
         </w:tc>
         <w:tc>
@@ -6678,7 +6667,6 @@
                 <w:szCs w:val="20"/>
               </w:rPr>
             </w:pPr>
-            <w:proofErr w:type="spellStart"/>
             <w:r>
               <w:rPr>
                 <w:rFonts w:ascii="Roboto" w:eastAsia="Roboto" w:hAnsi="Roboto" w:cs="Roboto"/>
@@ -6687,7 +6675,6 @@
               </w:rPr>
               <w:t>DetailView</w:t>
             </w:r>
-            <w:proofErr w:type="spellEnd"/>
           </w:p>
         </w:tc>
         <w:tc>
@@ -6854,6 +6841,7 @@
           <w:sz w:val="20"/>
           <w:szCs w:val="20"/>
         </w:rPr>
+        <w:lastRenderedPageBreak/>
         <w:t xml:space="preserve">In your own words, write down the importance of incorporating authentication into an application. You can take an example application to explain your answer. </w:t>
       </w:r>
     </w:p>
@@ -7037,23 +7025,13 @@
                 <w:szCs w:val="20"/>
               </w:rPr>
             </w:pPr>
-            <w:proofErr w:type="gramStart"/>
             <w:r>
               <w:rPr>
                 <w:rFonts w:ascii="Roboto" w:eastAsia="Roboto" w:hAnsi="Roboto" w:cs="Roboto"/>
                 <w:sz w:val="20"/>
                 <w:szCs w:val="20"/>
               </w:rPr>
-              <w:t>authenticate(</w:t>
-            </w:r>
-            <w:proofErr w:type="gramEnd"/>
-            <w:r>
-              <w:rPr>
-                <w:rFonts w:ascii="Roboto" w:eastAsia="Roboto" w:hAnsi="Roboto" w:cs="Roboto"/>
-                <w:sz w:val="20"/>
-                <w:szCs w:val="20"/>
-              </w:rPr>
-              <w:t>)</w:t>
+              <w:t>authenticate()</w:t>
             </w:r>
           </w:p>
         </w:tc>
@@ -7103,23 +7081,13 @@
                 <w:szCs w:val="20"/>
               </w:rPr>
             </w:pPr>
-            <w:proofErr w:type="gramStart"/>
             <w:r>
               <w:rPr>
                 <w:rFonts w:ascii="Roboto" w:eastAsia="Roboto" w:hAnsi="Roboto" w:cs="Roboto"/>
                 <w:sz w:val="20"/>
                 <w:szCs w:val="20"/>
               </w:rPr>
-              <w:t>redirect(</w:t>
-            </w:r>
-            <w:proofErr w:type="gramEnd"/>
-            <w:r>
-              <w:rPr>
-                <w:rFonts w:ascii="Roboto" w:eastAsia="Roboto" w:hAnsi="Roboto" w:cs="Roboto"/>
-                <w:sz w:val="20"/>
-                <w:szCs w:val="20"/>
-              </w:rPr>
-              <w:t>)</w:t>
+              <w:t>redirect()</w:t>
             </w:r>
           </w:p>
         </w:tc>
@@ -7169,24 +7137,13 @@
                 <w:szCs w:val="20"/>
               </w:rPr>
             </w:pPr>
-            <w:proofErr w:type="gramStart"/>
             <w:r>
               <w:rPr>
                 <w:rFonts w:ascii="Roboto" w:eastAsia="Roboto" w:hAnsi="Roboto" w:cs="Roboto"/>
                 <w:sz w:val="20"/>
                 <w:szCs w:val="20"/>
               </w:rPr>
-              <w:lastRenderedPageBreak/>
-              <w:t>include(</w:t>
-            </w:r>
-            <w:proofErr w:type="gramEnd"/>
-            <w:r>
-              <w:rPr>
-                <w:rFonts w:ascii="Roboto" w:eastAsia="Roboto" w:hAnsi="Roboto" w:cs="Roboto"/>
-                <w:sz w:val="20"/>
-                <w:szCs w:val="20"/>
-              </w:rPr>
-              <w:t>)</w:t>
+              <w:t>include()</w:t>
             </w:r>
           </w:p>
         </w:tc>
@@ -7300,43 +7257,7 @@
           <w:sz w:val="20"/>
           <w:szCs w:val="20"/>
         </w:rPr>
-        <w:t xml:space="preserve">Use </w:t>
-      </w:r>
-      <w:proofErr w:type="spellStart"/>
-      <w:r>
-        <w:rPr>
-          <w:rFonts w:ascii="Roboto" w:eastAsia="Roboto" w:hAnsi="Roboto" w:cs="Roboto"/>
-          <w:sz w:val="20"/>
-          <w:szCs w:val="20"/>
-        </w:rPr>
-        <w:t>QuerySet</w:t>
-      </w:r>
-      <w:proofErr w:type="spellEnd"/>
-      <w:r>
-        <w:rPr>
-          <w:rFonts w:ascii="Roboto" w:eastAsia="Roboto" w:hAnsi="Roboto" w:cs="Roboto"/>
-          <w:sz w:val="20"/>
-          <w:szCs w:val="20"/>
-        </w:rPr>
-        <w:t xml:space="preserve"> API, </w:t>
-      </w:r>
-      <w:proofErr w:type="spellStart"/>
-      <w:r>
-        <w:rPr>
-          <w:rFonts w:ascii="Roboto" w:eastAsia="Roboto" w:hAnsi="Roboto" w:cs="Roboto"/>
-          <w:sz w:val="20"/>
-          <w:szCs w:val="20"/>
-        </w:rPr>
-        <w:t>DataFrames</w:t>
-      </w:r>
-      <w:proofErr w:type="spellEnd"/>
-      <w:r>
-        <w:rPr>
-          <w:rFonts w:ascii="Roboto" w:eastAsia="Roboto" w:hAnsi="Roboto" w:cs="Roboto"/>
-          <w:sz w:val="20"/>
-          <w:szCs w:val="20"/>
-        </w:rPr>
-        <w:t xml:space="preserve"> (with pandas), and plotting libraries (with matplotlib)</w:t>
+        <w:t>Use QuerySet API, DataFrames (with pandas), and plotting libraries (with matplotlib)</w:t>
       </w:r>
     </w:p>
     <w:p/>
@@ -7376,25 +7297,7 @@
           <w:sz w:val="20"/>
           <w:szCs w:val="20"/>
         </w:rPr>
-        <w:t xml:space="preserve">Consider your favorite website/application (you can also take </w:t>
-      </w:r>
-      <w:proofErr w:type="spellStart"/>
-      <w:r>
-        <w:rPr>
-          <w:rFonts w:ascii="Roboto" w:eastAsia="Roboto" w:hAnsi="Roboto" w:cs="Roboto"/>
-          <w:sz w:val="20"/>
-          <w:szCs w:val="20"/>
-        </w:rPr>
-        <w:t>CareerFoundry</w:t>
-      </w:r>
-      <w:proofErr w:type="spellEnd"/>
-      <w:r>
-        <w:rPr>
-          <w:rFonts w:ascii="Roboto" w:eastAsia="Roboto" w:hAnsi="Roboto" w:cs="Roboto"/>
-          <w:sz w:val="20"/>
-          <w:szCs w:val="20"/>
-        </w:rPr>
-        <w:t xml:space="preserve">). Think about the various data that your favorite website/application collects. Write down how analyzing the collected data could help the website/application. </w:t>
+        <w:t xml:space="preserve">Consider your favorite website/application (you can also take CareerFoundry). Think about the various data that your favorite website/application collects. Write down how analyzing the collected data could help the website/application. </w:t>
       </w:r>
     </w:p>
     <w:p>
@@ -7439,27 +7342,7 @@
             <w:szCs w:val="20"/>
             <w:u w:val="single"/>
           </w:rPr>
-          <w:t xml:space="preserve">official documentation on </w:t>
-        </w:r>
-        <w:proofErr w:type="spellStart"/>
-        <w:r>
-          <w:rPr>
-            <w:rFonts w:ascii="Roboto" w:eastAsia="Roboto" w:hAnsi="Roboto" w:cs="Roboto"/>
-            <w:sz w:val="20"/>
-            <w:szCs w:val="20"/>
-            <w:u w:val="single"/>
-          </w:rPr>
-          <w:t>QuerySet</w:t>
-        </w:r>
-        <w:proofErr w:type="spellEnd"/>
-        <w:r>
-          <w:rPr>
-            <w:rFonts w:ascii="Roboto" w:eastAsia="Roboto" w:hAnsi="Roboto" w:cs="Roboto"/>
-            <w:sz w:val="20"/>
-            <w:szCs w:val="20"/>
-            <w:u w:val="single"/>
-          </w:rPr>
-          <w:t xml:space="preserve"> API</w:t>
+          <w:t>official documentation on QuerySet API</w:t>
         </w:r>
       </w:hyperlink>
       <w:r>
@@ -7468,25 +7351,7 @@
           <w:sz w:val="20"/>
           <w:szCs w:val="20"/>
         </w:rPr>
-        <w:t xml:space="preserve">. Note down the different ways in which you can evaluate a </w:t>
-      </w:r>
-      <w:proofErr w:type="spellStart"/>
-      <w:r>
-        <w:rPr>
-          <w:rFonts w:ascii="Roboto" w:eastAsia="Roboto" w:hAnsi="Roboto" w:cs="Roboto"/>
-          <w:sz w:val="20"/>
-          <w:szCs w:val="20"/>
-        </w:rPr>
-        <w:t>QuerySet</w:t>
-      </w:r>
-      <w:proofErr w:type="spellEnd"/>
-      <w:r>
-        <w:rPr>
-          <w:rFonts w:ascii="Roboto" w:eastAsia="Roboto" w:hAnsi="Roboto" w:cs="Roboto"/>
-          <w:sz w:val="20"/>
-          <w:szCs w:val="20"/>
-        </w:rPr>
-        <w:t>.</w:t>
+        <w:t>. Note down the different ways in which you can evaluate a QuerySet.</w:t>
       </w:r>
     </w:p>
     <w:p>
@@ -7511,97 +7376,8 @@
           <w:sz w:val="20"/>
           <w:szCs w:val="20"/>
         </w:rPr>
-        <w:t xml:space="preserve">In the Exercise, you converted your </w:t>
-      </w:r>
-      <w:proofErr w:type="spellStart"/>
-      <w:r>
-        <w:rPr>
-          <w:rFonts w:ascii="Roboto" w:eastAsia="Roboto" w:hAnsi="Roboto" w:cs="Roboto"/>
-          <w:sz w:val="20"/>
-          <w:szCs w:val="20"/>
-        </w:rPr>
-        <w:t>QuerySet</w:t>
-      </w:r>
-      <w:proofErr w:type="spellEnd"/>
-      <w:r>
-        <w:rPr>
-          <w:rFonts w:ascii="Roboto" w:eastAsia="Roboto" w:hAnsi="Roboto" w:cs="Roboto"/>
-          <w:sz w:val="20"/>
-          <w:szCs w:val="20"/>
-        </w:rPr>
-        <w:t xml:space="preserve"> to </w:t>
-      </w:r>
-      <w:proofErr w:type="spellStart"/>
-      <w:r>
-        <w:rPr>
-          <w:rFonts w:ascii="Roboto" w:eastAsia="Roboto" w:hAnsi="Roboto" w:cs="Roboto"/>
-          <w:sz w:val="20"/>
-          <w:szCs w:val="20"/>
-        </w:rPr>
-        <w:t>DataFrame</w:t>
-      </w:r>
-      <w:proofErr w:type="spellEnd"/>
-      <w:r>
-        <w:rPr>
-          <w:rFonts w:ascii="Roboto" w:eastAsia="Roboto" w:hAnsi="Roboto" w:cs="Roboto"/>
-          <w:sz w:val="20"/>
-          <w:szCs w:val="20"/>
-        </w:rPr>
-        <w:t xml:space="preserve">. Now do some research on the advantages and disadvantages of </w:t>
-      </w:r>
-      <w:proofErr w:type="spellStart"/>
-      <w:r>
-        <w:rPr>
-          <w:rFonts w:ascii="Roboto" w:eastAsia="Roboto" w:hAnsi="Roboto" w:cs="Roboto"/>
-          <w:sz w:val="20"/>
-          <w:szCs w:val="20"/>
-        </w:rPr>
-        <w:t>QuerySet</w:t>
-      </w:r>
-      <w:proofErr w:type="spellEnd"/>
-      <w:r>
-        <w:rPr>
-          <w:rFonts w:ascii="Roboto" w:eastAsia="Roboto" w:hAnsi="Roboto" w:cs="Roboto"/>
-          <w:sz w:val="20"/>
-          <w:szCs w:val="20"/>
-        </w:rPr>
-        <w:t xml:space="preserve"> and </w:t>
-      </w:r>
-      <w:proofErr w:type="spellStart"/>
-      <w:r>
-        <w:rPr>
-          <w:rFonts w:ascii="Roboto" w:eastAsia="Roboto" w:hAnsi="Roboto" w:cs="Roboto"/>
-          <w:sz w:val="20"/>
-          <w:szCs w:val="20"/>
-        </w:rPr>
-        <w:t>DataFrame</w:t>
-      </w:r>
-      <w:proofErr w:type="spellEnd"/>
-      <w:r>
-        <w:rPr>
-          <w:rFonts w:ascii="Roboto" w:eastAsia="Roboto" w:hAnsi="Roboto" w:cs="Roboto"/>
-          <w:sz w:val="20"/>
-          <w:szCs w:val="20"/>
-        </w:rPr>
-        <w:t xml:space="preserve">, and explain the ways in which </w:t>
-      </w:r>
-      <w:proofErr w:type="spellStart"/>
-      <w:r>
-        <w:rPr>
-          <w:rFonts w:ascii="Roboto" w:eastAsia="Roboto" w:hAnsi="Roboto" w:cs="Roboto"/>
-          <w:sz w:val="20"/>
-          <w:szCs w:val="20"/>
-        </w:rPr>
-        <w:t>DataFrame</w:t>
-      </w:r>
-      <w:proofErr w:type="spellEnd"/>
-      <w:r>
-        <w:rPr>
-          <w:rFonts w:ascii="Roboto" w:eastAsia="Roboto" w:hAnsi="Roboto" w:cs="Roboto"/>
-          <w:sz w:val="20"/>
-          <w:szCs w:val="20"/>
-        </w:rPr>
-        <w:t xml:space="preserve"> is better for data processing.</w:t>
+        <w:lastRenderedPageBreak/>
+        <w:t>In the Exercise, you converted your QuerySet to DataFrame. Now do some research on the advantages and disadvantages of QuerySet and DataFrame, and explain the ways in which DataFrame is better for data processing.</w:t>
       </w:r>
     </w:p>
     <w:p/>
@@ -7701,7 +7477,6 @@
       <w:bookmarkStart w:id="50" w:name="_7672nqx8kj2m" w:colFirst="0" w:colLast="0"/>
       <w:bookmarkEnd w:id="50"/>
       <w:r>
-        <w:lastRenderedPageBreak/>
         <w:t>Reflection Questions</w:t>
       </w:r>
     </w:p>
@@ -7894,23 +7669,13 @@
           <w:szCs w:val="20"/>
         </w:rPr>
       </w:pPr>
-      <w:proofErr w:type="gramStart"/>
-      <w:r>
-        <w:rPr>
-          <w:rFonts w:ascii="Roboto" w:eastAsia="Roboto" w:hAnsi="Roboto" w:cs="Roboto"/>
-          <w:sz w:val="20"/>
-          <w:szCs w:val="20"/>
-        </w:rPr>
-        <w:t>Well</w:t>
-      </w:r>
-      <w:proofErr w:type="gramEnd"/>
-      <w:r>
-        <w:rPr>
-          <w:rFonts w:ascii="Roboto" w:eastAsia="Roboto" w:hAnsi="Roboto" w:cs="Roboto"/>
-          <w:sz w:val="20"/>
-          <w:szCs w:val="20"/>
-        </w:rPr>
-        <w:t xml:space="preserve"> done—you’ve now completed the Learning Journal for the whole course. </w:t>
+      <w:r>
+        <w:rPr>
+          <w:rFonts w:ascii="Roboto" w:eastAsia="Roboto" w:hAnsi="Roboto" w:cs="Roboto"/>
+          <w:sz w:val="20"/>
+          <w:szCs w:val="20"/>
+        </w:rPr>
+        <w:t xml:space="preserve">Well done—you’ve now completed the Learning Journal for the whole course. </w:t>
       </w:r>
     </w:p>
     <w:sectPr>

</xml_diff>